<commit_message>
All results and the final report.
</commit_message>
<xml_diff>
--- a/experiment/report.docx
+++ b/experiment/report.docx
@@ -31,13 +31,13 @@
     </w:p>
     <w:p>
       <w:r>
-        <w:t>This is a report on the</w:t>
-      </w:r>
-      <w:r>
-        <w:t xml:space="preserve"> small-scale pilot</w:t>
-      </w:r>
-      <w:r>
-        <w:t xml:space="preserve"> study conducted as part of the research project for the Data Specification Navigator tool.</w:t>
+        <w:t>This report presents the results of a small-scale pilot stud</w:t>
+      </w:r>
+      <w:r>
+        <w:t>y</w:t>
+      </w:r>
+      <w:r>
+        <w:t xml:space="preserve"> conducted as part of the research project for the Data Specification Navigator tool.</w:t>
       </w:r>
       <w:r>
         <w:t xml:space="preserve"> </w:t>
@@ -89,6 +89,11 @@
       </w:r>
     </w:p>
     <w:p>
+      <w:r>
+        <w:t>This chapter discusses the setup for the study.</w:t>
+      </w:r>
+    </w:p>
+    <w:p>
       <w:pPr>
         <w:pStyle w:val="Heading2"/>
       </w:pPr>
@@ -104,7 +109,13 @@
         <w:t>ten</w:t>
       </w:r>
       <w:r>
-        <w:t xml:space="preserve"> participants were recruited and divided into two groups.</w:t>
+        <w:t xml:space="preserve"> participants were recruited and divided into </w:t>
+      </w:r>
+      <w:r>
+        <w:t>three</w:t>
+      </w:r>
+      <w:r>
+        <w:t xml:space="preserve"> groups.</w:t>
       </w:r>
     </w:p>
     <w:p>
@@ -144,6 +155,11 @@
       </w:r>
     </w:p>
     <w:p>
+      <w:r>
+        <w:t>Both groups B and C have people who do not have experience with SPARQL, but their task in this study will be different.</w:t>
+      </w:r>
+    </w:p>
+    <w:p>
       <w:pPr>
         <w:pStyle w:val="Heading2"/>
       </w:pPr>
@@ -160,7 +176,15 @@
         <w:t>Natural-language questions:</w:t>
       </w:r>
       <w:r>
-        <w:t xml:space="preserve"> Three questions in natural language for which corresponding SPARQL queries were required from the participants. The questions were identical for all participants. The questions were:</w:t>
+        <w:t xml:space="preserve"> Three questions in natural language for which corresponding SPARQL queries were required </w:t>
+      </w:r>
+      <w:proofErr w:type="gramStart"/>
+      <w:r>
+        <w:t>from</w:t>
+      </w:r>
+      <w:proofErr w:type="gramEnd"/>
+      <w:r>
+        <w:t xml:space="preserve"> the participants. The questions were identical for all participants. The questions were:</w:t>
       </w:r>
     </w:p>
     <w:p>
@@ -199,7 +223,6 @@
         <w:t>List all barrier-free tourist destinations that have an elevator in the interior. For each destination, optionally list whether smoking is allowed or not.</w:t>
       </w:r>
     </w:p>
-    <w:p/>
     <w:p>
       <w:r>
         <w:rPr>
@@ -209,10 +232,16 @@
         <w:t>Data specification:</w:t>
       </w:r>
       <w:r>
-        <w:t xml:space="preserve"> A file containing the description of the </w:t>
-      </w:r>
-      <w:r>
-        <w:t>data</w:t>
+        <w:t xml:space="preserve"> A file containing the description of the</w:t>
+      </w:r>
+      <w:r>
+        <w:t xml:space="preserve"> “tourist destination”</w:t>
+      </w:r>
+      <w:r>
+        <w:t xml:space="preserve"> data</w:t>
+      </w:r>
+      <w:r>
+        <w:t>set</w:t>
       </w:r>
       <w:r>
         <w:t>.</w:t>
@@ -235,6 +264,7 @@
         <w:pStyle w:val="Heading2"/>
       </w:pPr>
       <w:r>
+        <w:lastRenderedPageBreak/>
         <w:t>Tasks</w:t>
       </w:r>
     </w:p>
@@ -247,10 +277,7 @@
         <w:t>Group A:</w:t>
       </w:r>
       <w:r>
-        <w:t xml:space="preserve"> </w:t>
-      </w:r>
-      <w:r>
-        <w:t>Study the data specification and write SPARQL queries for the three given questions.</w:t>
+        <w:t xml:space="preserve"> Study the data specification and write SPARQL queries for the three given questions.</w:t>
       </w:r>
     </w:p>
     <w:p>
@@ -259,14 +286,10 @@
           <w:b/>
           <w:bCs/>
         </w:rPr>
-        <w:lastRenderedPageBreak/>
         <w:t>Group B:</w:t>
       </w:r>
       <w:r>
-        <w:t xml:space="preserve"> </w:t>
-      </w:r>
-      <w:r>
-        <w:t>Use the Data Specification Navigator tool to create SPARQL queries for the three given questions.</w:t>
+        <w:t xml:space="preserve"> Use the Data Specification Navigator tool to create SPARQL queries for the three given questions.</w:t>
       </w:r>
     </w:p>
     <w:p>
@@ -278,10 +301,7 @@
         <w:t>Group C:</w:t>
       </w:r>
       <w:r>
-        <w:t xml:space="preserve"> </w:t>
-      </w:r>
-      <w:r>
-        <w:t>Learn about RDF and SPARQL, study the data specification and write SPARQL queries for the three given questions.</w:t>
+        <w:t xml:space="preserve"> Learn about RDF and SPARQL, study the data specification and write SPARQL queries for the three given questions.</w:t>
       </w:r>
     </w:p>
     <w:p>
@@ -301,10 +321,7 @@
         <w:t>Group A:</w:t>
       </w:r>
       <w:r>
-        <w:t xml:space="preserve"> </w:t>
-      </w:r>
-      <w:r>
-        <w:t xml:space="preserve">This group received the data specification and the three natural-language questions. Their task was to study the given data specification and write </w:t>
+        <w:t xml:space="preserve"> This group received the data specification and the three natural-language questions. Their task was to study the given data specification and write </w:t>
       </w:r>
       <w:r>
         <w:t>a</w:t>
@@ -328,10 +345,7 @@
         <w:t>Group B:</w:t>
       </w:r>
       <w:r>
-        <w:t xml:space="preserve"> </w:t>
-      </w:r>
-      <w:r>
-        <w:t xml:space="preserve">This group received the Data Specification Navigator tool and the three natural-language questions. Participants were given the motivation behind the tool and instructions on how to use it. For each </w:t>
+        <w:t xml:space="preserve"> This group received the Data Specification Navigator tool and the three natural-language questions. Participants were given the motivation behind the tool and instructions on how to use it. For each </w:t>
       </w:r>
       <w:r>
         <w:t xml:space="preserve">natural-language </w:t>
@@ -361,10 +375,7 @@
         <w:t>Group C:</w:t>
       </w:r>
       <w:r>
-        <w:t xml:space="preserve"> The single participant in this group was</w:t>
-      </w:r>
-      <w:r>
-        <w:t xml:space="preserve"> introduced to RDF and the SPARQL language (not a deep dive, only enough information for them to complete this study). They then received the data specification and the natural-language questions. Their task was </w:t>
+        <w:t xml:space="preserve"> The single participant in this group was introduced to RDF and the SPARQL language (not a deep dive, only enough information for them to complete this study). They then received the data specification and the natural-language questions. Their task was </w:t>
       </w:r>
       <w:r>
         <w:t>the same as</w:t>
@@ -373,10 +384,10 @@
         <w:t xml:space="preserve"> group A</w:t>
       </w:r>
       <w:r>
-        <w:t>, which was to</w:t>
-      </w:r>
-      <w:r>
-        <w:t xml:space="preserve"> study the data specification and write a SPARQL query for each of the given </w:t>
+        <w:t>:</w:t>
+      </w:r>
+      <w:r>
+        <w:t xml:space="preserve"> to study the data specification and write a SPARQL query for each of the given </w:t>
       </w:r>
       <w:r>
         <w:t>questions</w:t>
@@ -404,6 +415,17 @@
       </w:pPr>
       <w:r>
         <w:t>Results</w:t>
+      </w:r>
+    </w:p>
+    <w:p>
+      <w:r>
+        <w:t xml:space="preserve">This chapter contains the data collected (time and correctness) and a few qualitative feedback from the participants of the study. The terms “question 1”, “question 2” and “question 3” </w:t>
+      </w:r>
+      <w:r>
+        <w:t>will sometimes be</w:t>
+      </w:r>
+      <w:r>
+        <w:t xml:space="preserve"> abbreaviated to Q1, Q2 and Q3.</w:t>
       </w:r>
     </w:p>
     <w:p>
@@ -437,16 +459,46 @@
         <w:fldChar w:fldCharType="end"/>
       </w:r>
       <w:r>
-        <w:t xml:space="preserve"> shows the average times per group for each question</w:t>
-      </w:r>
-      <w:r>
-        <w:t xml:space="preserve"> (rounded to seconds)</w:t>
+        <w:t xml:space="preserve"> and </w:t>
+      </w:r>
+      <w:r>
+        <w:fldChar w:fldCharType="begin"/>
+      </w:r>
+      <w:r>
+        <w:instrText xml:space="preserve"> REF _Ref208755604 \h </w:instrText>
+      </w:r>
+      <w:r>
+        <w:fldChar w:fldCharType="separate"/>
+      </w:r>
+      <w:r>
+        <w:t xml:space="preserve">Chart </w:t>
+      </w:r>
+      <w:r>
+        <w:rPr>
+          <w:noProof/>
+        </w:rPr>
+        <w:t>1</w:t>
+      </w:r>
+      <w:r>
+        <w:fldChar w:fldCharType="end"/>
+      </w:r>
+      <w:r>
+        <w:t xml:space="preserve"> show the average times per group for each question</w:t>
+      </w:r>
+      <w:r>
+        <w:t xml:space="preserve"> (</w:t>
+      </w:r>
+      <w:r>
+        <w:t>table 1 shows minutes and seconds while chart 1 shows times in seconds</w:t>
+      </w:r>
+      <w:r>
+        <w:t>)</w:t>
       </w:r>
       <w:r>
         <w:t>. There was only one participant in group C so the values reflect that individual’s times.</w:t>
       </w:r>
       <w:r>
-        <w:t xml:space="preserve"> All groups take the least amount of time on question 1. </w:t>
+        <w:t xml:space="preserve"> </w:t>
       </w:r>
       <w:r>
         <w:t xml:space="preserve">For </w:t>
@@ -482,22 +534,94 @@
         <w:t>roup B the time</w:t>
       </w:r>
       <w:r>
-        <w:t>s</w:t>
-      </w:r>
-      <w:r>
-        <w:t xml:space="preserve"> for </w:t>
-      </w:r>
-      <w:r>
-        <w:t xml:space="preserve">question </w:t>
-      </w:r>
-      <w:r>
-        <w:t xml:space="preserve">2 and </w:t>
-      </w:r>
-      <w:r>
-        <w:t xml:space="preserve">question </w:t>
-      </w:r>
-      <w:r>
-        <w:t>3 were similar.</w:t>
+        <w:t xml:space="preserve"> needed for question 2 was shorter than the time needed for question 3</w:t>
+      </w:r>
+      <w:r>
+        <w:t>.</w:t>
+      </w:r>
+    </w:p>
+    <w:p>
+      <w:pPr>
+        <w:pStyle w:val="Caption"/>
+        <w:keepNext/>
+      </w:pPr>
+      <w:r>
+        <w:lastRenderedPageBreak/>
+        <w:fldChar w:fldCharType="begin"/>
+      </w:r>
+      <w:r>
+        <w:instrText xml:space="preserve"> REF _Ref208755621 \h </w:instrText>
+      </w:r>
+      <w:r>
+        <w:fldChar w:fldCharType="separate"/>
+      </w:r>
+    </w:p>
+    <w:p>
+      <w:r>
+        <w:t xml:space="preserve">Chart </w:t>
+      </w:r>
+      <w:r>
+        <w:rPr>
+          <w:noProof/>
+        </w:rPr>
+        <w:t>2</w:t>
+      </w:r>
+      <w:r>
+        <w:fldChar w:fldCharType="end"/>
+      </w:r>
+      <w:r>
+        <w:t xml:space="preserve"> </w:t>
+      </w:r>
+      <w:r>
+        <w:t xml:space="preserve">shows the time distribution per group for question 1. </w:t>
+      </w:r>
+      <w:r>
+        <w:fldChar w:fldCharType="begin"/>
+      </w:r>
+      <w:r>
+        <w:instrText xml:space="preserve"> REF _Ref208751915 \h </w:instrText>
+      </w:r>
+      <w:r>
+        <w:fldChar w:fldCharType="separate"/>
+      </w:r>
+      <w:r>
+        <w:t xml:space="preserve">Chart </w:t>
+      </w:r>
+      <w:r>
+        <w:rPr>
+          <w:noProof/>
+        </w:rPr>
+        <w:t>3</w:t>
+      </w:r>
+      <w:r>
+        <w:fldChar w:fldCharType="end"/>
+      </w:r>
+      <w:r>
+        <w:t xml:space="preserve"> and </w:t>
+      </w:r>
+      <w:r>
+        <w:fldChar w:fldCharType="begin"/>
+      </w:r>
+      <w:r>
+        <w:instrText xml:space="preserve"> REF _Ref208751916 \h </w:instrText>
+      </w:r>
+      <w:r>
+        <w:fldChar w:fldCharType="separate"/>
+      </w:r>
+      <w:r>
+        <w:t xml:space="preserve">Chart </w:t>
+      </w:r>
+      <w:r>
+        <w:rPr>
+          <w:noProof/>
+        </w:rPr>
+        <w:t>4</w:t>
+      </w:r>
+      <w:r>
+        <w:fldChar w:fldCharType="end"/>
+      </w:r>
+      <w:r>
+        <w:t xml:space="preserve"> show the time distribution per group for questions 2 and 3 respectively. Group C consisted of a single participant so the boxplots show a single value without variability.</w:t>
       </w:r>
     </w:p>
     <w:p>
@@ -651,7 +775,13 @@
               <w:jc w:val="center"/>
             </w:pPr>
             <w:r>
-              <w:t>TODO</w:t>
+              <w:t>2m</w:t>
+            </w:r>
+            <w:r>
+              <w:t>20</w:t>
+            </w:r>
+            <w:r>
+              <w:t>s</w:t>
             </w:r>
           </w:p>
         </w:tc>
@@ -709,7 +839,7 @@
               <w:jc w:val="center"/>
             </w:pPr>
             <w:r>
-              <w:t>TODO</w:t>
+              <w:t>2m43s</w:t>
             </w:r>
           </w:p>
         </w:tc>
@@ -785,7 +915,16 @@
               <w:jc w:val="center"/>
             </w:pPr>
             <w:r>
-              <w:t>TODO</w:t>
+              <w:t>2</w:t>
+            </w:r>
+            <w:r>
+              <w:t>m</w:t>
+            </w:r>
+            <w:r>
+              <w:t>1</w:t>
+            </w:r>
+            <w:r>
+              <w:t>1s</w:t>
             </w:r>
           </w:p>
         </w:tc>
@@ -839,6 +978,8 @@
         <w:pStyle w:val="Caption"/>
         <w:keepNext/>
       </w:pPr>
+      <w:bookmarkStart w:id="1" w:name="_Ref208751913"/>
+      <w:bookmarkStart w:id="2" w:name="_Ref208755604"/>
       <w:r>
         <w:lastRenderedPageBreak/>
         <w:t xml:space="preserve">Chart </w:t>
@@ -861,14 +1002,75 @@
       <w:r>
         <w:fldChar w:fldCharType="end"/>
       </w:r>
+      <w:bookmarkEnd w:id="2"/>
+      <w:r>
+        <w:t xml:space="preserve">: Average time per question </w:t>
+      </w:r>
+      <w:r>
+        <w:t>for</w:t>
+      </w:r>
+      <w:r>
+        <w:t xml:space="preserve"> each group.</w:t>
+      </w:r>
+    </w:p>
+    <w:p>
+      <w:pPr>
+        <w:pStyle w:val="Caption"/>
+        <w:keepNext/>
+      </w:pPr>
+      <w:r>
+        <w:rPr>
+          <w:noProof/>
+        </w:rPr>
+        <w:drawing>
+          <wp:inline distT="0" distB="0" distL="0" distR="0" wp14:anchorId="704354B8" wp14:editId="0F86C024">
+            <wp:extent cx="5486400" cy="3200400"/>
+            <wp:effectExtent l="0" t="0" r="0" b="0"/>
+            <wp:docPr id="966532755" name="Chart 1"/>
+            <wp:cNvGraphicFramePr/>
+            <a:graphic xmlns:a="http://schemas.openxmlformats.org/drawingml/2006/main">
+              <a:graphicData uri="http://schemas.openxmlformats.org/drawingml/2006/chart">
+                <c:chart xmlns:c="http://schemas.openxmlformats.org/drawingml/2006/chart" xmlns:r="http://schemas.openxmlformats.org/officeDocument/2006/relationships" r:id="rId5"/>
+              </a:graphicData>
+            </a:graphic>
+          </wp:inline>
+        </w:drawing>
+      </w:r>
+      <w:bookmarkStart w:id="3" w:name="_Ref208755621"/>
+    </w:p>
+    <w:p>
+      <w:pPr>
+        <w:pStyle w:val="Caption"/>
+        <w:keepNext/>
+      </w:pPr>
+      <w:r>
+        <w:t xml:space="preserve">Chart </w:t>
+      </w:r>
+      <w:r>
+        <w:fldChar w:fldCharType="begin"/>
+      </w:r>
+      <w:r>
+        <w:instrText xml:space="preserve"> SEQ Chart \* ARABIC </w:instrText>
+      </w:r>
+      <w:r>
+        <w:fldChar w:fldCharType="separate"/>
+      </w:r>
+      <w:r>
+        <w:rPr>
+          <w:noProof/>
+        </w:rPr>
+        <w:t>2</w:t>
+      </w:r>
+      <w:r>
+        <w:fldChar w:fldCharType="end"/>
+      </w:r>
+      <w:bookmarkEnd w:id="1"/>
+      <w:bookmarkEnd w:id="3"/>
       <w:r>
         <w:t>: Time distribution for question 1 per group.</w:t>
       </w:r>
       <w:r>
-        <w:t xml:space="preserve"> </w:t>
-      </w:r>
-      <w:r>
-        <w:t>Group C consisted of only one participant; therefore, the boxplot shows a single value without variability</w:t>
+        <w:t xml:space="preserve"> Group C consisted of only one participant; therefore, the boxplot shows a single value without variability</w:t>
       </w:r>
       <w:r>
         <w:t>.</w:t>
@@ -882,14 +1084,14 @@
         <mc:AlternateContent>
           <mc:Choice Requires="cx1">
             <w:drawing>
-              <wp:inline distT="0" distB="0" distL="0" distR="0" wp14:anchorId="3B37CD12" wp14:editId="20A9E182">
+              <wp:inline distT="0" distB="0" distL="0" distR="0" wp14:anchorId="3B37CD12" wp14:editId="377B52B3">
                 <wp:extent cx="5486400" cy="3200400"/>
                 <wp:effectExtent l="0" t="0" r="0" b="0"/>
                 <wp:docPr id="336968770" name="Chart 1"/>
                 <wp:cNvGraphicFramePr/>
                 <a:graphic xmlns:a="http://schemas.openxmlformats.org/drawingml/2006/main">
                   <a:graphicData uri="http://schemas.microsoft.com/office/drawing/2014/chartex">
-                    <cx:chart xmlns:cx="http://schemas.microsoft.com/office/drawing/2014/chartex" xmlns:r="http://schemas.openxmlformats.org/officeDocument/2006/relationships" r:id="rId5"/>
+                    <cx:chart xmlns:cx="http://schemas.microsoft.com/office/drawing/2014/chartex" xmlns:r="http://schemas.openxmlformats.org/officeDocument/2006/relationships" r:id="rId6"/>
                   </a:graphicData>
                 </a:graphic>
               </wp:inline>
@@ -897,7 +1099,7 @@
           </mc:Choice>
           <mc:Fallback>
             <w:drawing>
-              <wp:inline distT="0" distB="0" distL="0" distR="0" wp14:anchorId="3B37CD12" wp14:editId="20A9E182">
+              <wp:inline distT="0" distB="0" distL="0" distR="0" wp14:anchorId="3B37CD12" wp14:editId="377B52B3">
                 <wp:extent cx="5486400" cy="3200400"/>
                 <wp:effectExtent l="0" t="0" r="0" b="0"/>
                 <wp:docPr id="336968770" name="Chart 1"/>
@@ -914,7 +1116,7 @@
                         </pic:cNvPicPr>
                       </pic:nvPicPr>
                       <pic:blipFill>
-                        <a:blip r:embed="rId6"/>
+                        <a:blip r:embed="rId7"/>
                         <a:stretch>
                           <a:fillRect/>
                         </a:stretch>
@@ -942,7 +1144,9 @@
         <w:pStyle w:val="Caption"/>
         <w:keepNext/>
       </w:pPr>
-      <w:r>
+      <w:bookmarkStart w:id="4" w:name="_Ref208751915"/>
+      <w:r>
+        <w:lastRenderedPageBreak/>
         <w:t xml:space="preserve">Chart </w:t>
       </w:r>
       <w:r>
@@ -958,11 +1162,12 @@
         <w:rPr>
           <w:noProof/>
         </w:rPr>
-        <w:t>2</w:t>
+        <w:t>3</w:t>
       </w:r>
       <w:r>
         <w:fldChar w:fldCharType="end"/>
       </w:r>
+      <w:bookmarkEnd w:id="4"/>
       <w:r>
         <w:t xml:space="preserve">: </w:t>
       </w:r>
@@ -987,14 +1192,14 @@
         <mc:AlternateContent>
           <mc:Choice Requires="cx1">
             <w:drawing>
-              <wp:inline distT="0" distB="0" distL="0" distR="0" wp14:anchorId="5F31E580" wp14:editId="700D2A0B">
+              <wp:inline distT="0" distB="0" distL="0" distR="0" wp14:anchorId="5F31E580" wp14:editId="7F621F1E">
                 <wp:extent cx="5486400" cy="3200400"/>
                 <wp:effectExtent l="0" t="0" r="0" b="0"/>
                 <wp:docPr id="2093820766" name="Chart 2"/>
                 <wp:cNvGraphicFramePr/>
                 <a:graphic xmlns:a="http://schemas.openxmlformats.org/drawingml/2006/main">
                   <a:graphicData uri="http://schemas.microsoft.com/office/drawing/2014/chartex">
-                    <cx:chart xmlns:cx="http://schemas.microsoft.com/office/drawing/2014/chartex" xmlns:r="http://schemas.openxmlformats.org/officeDocument/2006/relationships" r:id="rId7"/>
+                    <cx:chart xmlns:cx="http://schemas.microsoft.com/office/drawing/2014/chartex" xmlns:r="http://schemas.openxmlformats.org/officeDocument/2006/relationships" r:id="rId8"/>
                   </a:graphicData>
                 </a:graphic>
               </wp:inline>
@@ -1002,7 +1207,7 @@
           </mc:Choice>
           <mc:Fallback>
             <w:drawing>
-              <wp:inline distT="0" distB="0" distL="0" distR="0" wp14:anchorId="5F31E580" wp14:editId="700D2A0B">
+              <wp:inline distT="0" distB="0" distL="0" distR="0" wp14:anchorId="5F31E580" wp14:editId="7F621F1E">
                 <wp:extent cx="5486400" cy="3200400"/>
                 <wp:effectExtent l="0" t="0" r="0" b="0"/>
                 <wp:docPr id="2093820766" name="Chart 2"/>
@@ -1019,7 +1224,7 @@
                         </pic:cNvPicPr>
                       </pic:nvPicPr>
                       <pic:blipFill>
-                        <a:blip r:embed="rId8"/>
+                        <a:blip r:embed="rId9"/>
                         <a:stretch>
                           <a:fillRect/>
                         </a:stretch>
@@ -1043,22 +1248,62 @@
       </w:r>
     </w:p>
     <w:p>
+      <w:pPr>
+        <w:pStyle w:val="Caption"/>
+        <w:keepNext/>
+      </w:pPr>
+      <w:bookmarkStart w:id="5" w:name="_Ref208751916"/>
+      <w:r>
+        <w:t xml:space="preserve">Chart </w:t>
+      </w:r>
+      <w:r>
+        <w:fldChar w:fldCharType="begin"/>
+      </w:r>
+      <w:r>
+        <w:instrText xml:space="preserve"> SEQ Chart \* ARABIC </w:instrText>
+      </w:r>
+      <w:r>
+        <w:fldChar w:fldCharType="separate"/>
+      </w:r>
       <w:r>
         <w:rPr>
           <w:noProof/>
         </w:rPr>
-        <w:lastRenderedPageBreak/>
+        <w:t>4</w:t>
+      </w:r>
+      <w:r>
+        <w:fldChar w:fldCharType="end"/>
+      </w:r>
+      <w:bookmarkEnd w:id="5"/>
+      <w:r>
+        <w:t xml:space="preserve">: </w:t>
+      </w:r>
+      <w:r>
+        <w:t xml:space="preserve">Time distribution for question </w:t>
+      </w:r>
+      <w:r>
+        <w:t>3</w:t>
+      </w:r>
+      <w:r>
+        <w:t xml:space="preserve"> per group. Group C consisted of only one participant; therefore, the boxplot shows a single value without variability.</w:t>
+      </w:r>
+    </w:p>
+    <w:p>
+      <w:r>
+        <w:rPr>
+          <w:noProof/>
+        </w:rPr>
         <mc:AlternateContent>
           <mc:Choice Requires="cx1">
             <w:drawing>
-              <wp:inline distT="0" distB="0" distL="0" distR="0" wp14:anchorId="1336AF3C" wp14:editId="4BDBC0FF">
+              <wp:inline distT="0" distB="0" distL="0" distR="0" wp14:anchorId="1336AF3C" wp14:editId="112074FF">
                 <wp:extent cx="5486400" cy="3200400"/>
                 <wp:effectExtent l="0" t="0" r="0" b="0"/>
                 <wp:docPr id="2057264493" name="Chart 3"/>
                 <wp:cNvGraphicFramePr/>
                 <a:graphic xmlns:a="http://schemas.openxmlformats.org/drawingml/2006/main">
                   <a:graphicData uri="http://schemas.microsoft.com/office/drawing/2014/chartex">
-                    <cx:chart xmlns:cx="http://schemas.microsoft.com/office/drawing/2014/chartex" xmlns:r="http://schemas.openxmlformats.org/officeDocument/2006/relationships" r:id="rId9"/>
+                    <cx:chart xmlns:cx="http://schemas.microsoft.com/office/drawing/2014/chartex" xmlns:r="http://schemas.openxmlformats.org/officeDocument/2006/relationships" r:id="rId10"/>
                   </a:graphicData>
                 </a:graphic>
               </wp:inline>
@@ -1066,7 +1311,7 @@
           </mc:Choice>
           <mc:Fallback>
             <w:drawing>
-              <wp:inline distT="0" distB="0" distL="0" distR="0" wp14:anchorId="1336AF3C" wp14:editId="4BDBC0FF">
+              <wp:inline distT="0" distB="0" distL="0" distR="0" wp14:anchorId="1336AF3C" wp14:editId="112074FF">
                 <wp:extent cx="5486400" cy="3200400"/>
                 <wp:effectExtent l="0" t="0" r="0" b="0"/>
                 <wp:docPr id="2057264493" name="Chart 3"/>
@@ -1083,7 +1328,7 @@
                         </pic:cNvPicPr>
                       </pic:nvPicPr>
                       <pic:blipFill>
-                        <a:blip r:embed="rId10"/>
+                        <a:blip r:embed="rId11"/>
                         <a:stretch>
                           <a:fillRect/>
                         </a:stretch>
@@ -1171,52 +1416,13 @@
         <w:pStyle w:val="Heading2"/>
       </w:pPr>
       <w:r>
-        <w:t>Qualitative feedback</w:t>
-      </w:r>
-    </w:p>
-    <w:p>
-      <w:r>
-        <w:t xml:space="preserve">One user has noted that the </w:t>
-      </w:r>
-      <w:r>
-        <w:t>color</w:t>
-      </w:r>
-      <w:r>
-        <w:t xml:space="preserve"> of the UI is not suitable for color-blind people.</w:t>
-      </w:r>
-    </w:p>
-    <w:p>
-      <w:r>
-        <w:t xml:space="preserve">Users shared the sentiment that the SPARQL query in the chatbot's answer is taking too much space when they </w:t>
-      </w:r>
-      <w:r>
-        <w:t>do not</w:t>
-      </w:r>
-      <w:r>
-        <w:t xml:space="preserve"> understand it because they are not familiar with SPARQL. It would be better to move it elsewhere or add a "show/hide SPARQL" button.</w:t>
-      </w:r>
-    </w:p>
-    <w:p>
-      <w:r>
-        <w:t>Users noted that the data specification exploration part of the tool is interesting.</w:t>
-      </w:r>
-    </w:p>
-    <w:p>
-      <w:pPr>
-        <w:pStyle w:val="Heading1"/>
-      </w:pPr>
-      <w:r>
-        <w:t>Discussion</w:t>
-      </w:r>
-    </w:p>
-    <w:p>
-      <w:r>
-        <w:t>TODO: add – the fast q2 guy was lucky to get the suggestion immediately. Others had to deal with it in various ways. Send again. Start from the beginning.</w:t>
-      </w:r>
-    </w:p>
-    <w:p>
-      <w:r>
-        <w:t>The study compared three groups:</w:t>
+        <w:lastRenderedPageBreak/>
+        <w:t>Training time for group C</w:t>
+      </w:r>
+    </w:p>
+    <w:p>
+      <w:r>
+        <w:t>The single participant in group C completed a brief training on RDF and mainly SPARQL. The session consisted of three parts:</w:t>
       </w:r>
     </w:p>
     <w:p>
@@ -1228,14 +1434,618 @@
         </w:numPr>
       </w:pPr>
       <w:r>
+        <w:t>Introduction to RDF and OWL: 10 minutes.</w:t>
+      </w:r>
+    </w:p>
+    <w:p>
+      <w:pPr>
+        <w:pStyle w:val="ListParagraph"/>
+        <w:numPr>
+          <w:ilvl w:val="0"/>
+          <w:numId w:val="11"/>
+        </w:numPr>
+      </w:pPr>
+      <w:r>
+        <w:t>Introduction to SPARQL: 10 minutes.</w:t>
+      </w:r>
+    </w:p>
+    <w:p>
+      <w:pPr>
+        <w:pStyle w:val="ListParagraph"/>
+        <w:numPr>
+          <w:ilvl w:val="0"/>
+          <w:numId w:val="11"/>
+        </w:numPr>
+      </w:pPr>
+      <w:r>
+        <w:t>Hands-on SPARQL practice (tiny examples): 10 minutes.</w:t>
+      </w:r>
+    </w:p>
+    <w:p>
+      <w:r>
+        <w:t>Overall, the session took about 30 minutes.</w:t>
+      </w:r>
+    </w:p>
+    <w:p>
+      <w:pPr>
+        <w:pStyle w:val="Heading2"/>
+      </w:pPr>
+      <w:r>
+        <w:t>Qualitative feedback</w:t>
+      </w:r>
+    </w:p>
+    <w:p>
+      <w:r>
+        <w:t xml:space="preserve">One </w:t>
+      </w:r>
+      <w:r>
+        <w:t>participant from group B</w:t>
+      </w:r>
+      <w:r>
+        <w:t xml:space="preserve"> noted that the </w:t>
+      </w:r>
+      <w:r>
+        <w:t>color</w:t>
+      </w:r>
+      <w:r>
+        <w:t xml:space="preserve"> of the UI is not suitable for color-blind people.</w:t>
+      </w:r>
+    </w:p>
+    <w:p>
+      <w:r>
+        <w:t xml:space="preserve">Group B participants shared </w:t>
+      </w:r>
+      <w:r>
+        <w:t xml:space="preserve">the sentiment that the SPARQL query in the chatbot's answer is taking too much space when they </w:t>
+      </w:r>
+      <w:r>
+        <w:t>do not</w:t>
+      </w:r>
+      <w:r>
+        <w:t xml:space="preserve"> understand it because they are not familiar with SPARQL. It would be better to move it elsewhere or add a "show/hide SPARQL" button.</w:t>
+      </w:r>
+      <w:r>
+        <w:t xml:space="preserve"> They have additionally noted that</w:t>
+      </w:r>
+      <w:r>
+        <w:t xml:space="preserve"> the data specification exploration part of the tool is interesting.</w:t>
+      </w:r>
+    </w:p>
+    <w:p>
+      <w:r>
+        <w:t>One participant in group A noted that they did not have to study the whole data specification. They simply looked up “elevator” in the data specification and used what they needed.</w:t>
+      </w:r>
+    </w:p>
+    <w:p>
+      <w:pPr>
+        <w:pStyle w:val="Heading1"/>
+      </w:pPr>
+      <w:r>
+        <w:t>Discussion</w:t>
+      </w:r>
+    </w:p>
+    <w:p>
+      <w:r>
+        <w:t>This chapter discusses the measured times and offers some interpretations of the results.</w:t>
+      </w:r>
+    </w:p>
+    <w:p>
+      <w:pPr>
+        <w:pStyle w:val="Heading2"/>
+      </w:pPr>
+      <w:r>
+        <w:t>Efficiency and correctness</w:t>
+      </w:r>
+    </w:p>
+    <w:p>
+      <w:r>
+        <w:t xml:space="preserve">Experts (group A) outperformed both other groups in speed and correctness. The tool (Group B) enabled non-experts to produce correct queries for Q1 and Q2 but failed </w:t>
+      </w:r>
+      <w:r>
+        <w:t>i</w:t>
+      </w:r>
+      <w:r>
+        <w:t>n Q3. The single novice learner in Group C achieved correctness on all queries</w:t>
+      </w:r>
+      <w:r>
+        <w:t xml:space="preserve"> and their time was faster on Q1 and Q3 but slower in Q2 compared to group B’s average.</w:t>
+      </w:r>
+    </w:p>
+    <w:p>
+      <w:r>
+        <w:t>All participants in g</w:t>
+      </w:r>
+      <w:r>
+        <w:t xml:space="preserve">roup B </w:t>
+      </w:r>
+      <w:r>
+        <w:t xml:space="preserve">had </w:t>
+      </w:r>
+      <w:r>
+        <w:t>the same mistakes in the query for question 3:</w:t>
+      </w:r>
+    </w:p>
+    <w:p>
+      <w:pPr>
+        <w:pStyle w:val="ListParagraph"/>
+        <w:numPr>
+          <w:ilvl w:val="0"/>
+          <w:numId w:val="11"/>
+        </w:numPr>
+      </w:pPr>
+      <w:r>
+        <w:t>Missing property "elevator in interior".</w:t>
+      </w:r>
+    </w:p>
+    <w:p>
+      <w:pPr>
+        <w:pStyle w:val="ListParagraph"/>
+        <w:numPr>
+          <w:ilvl w:val="0"/>
+          <w:numId w:val="11"/>
+        </w:numPr>
+      </w:pPr>
+      <w:r>
+        <w:t>Missing the OPTIONAL modifier</w:t>
+      </w:r>
+      <w:r>
+        <w:t xml:space="preserve"> for “smoking is allowed”</w:t>
+      </w:r>
+      <w:r>
+        <w:t>.</w:t>
+      </w:r>
+    </w:p>
+    <w:p>
+      <w:r>
+        <w:t>The missing “elevator in interior”</w:t>
+      </w:r>
+      <w:r>
+        <w:t xml:space="preserve"> is </w:t>
+      </w:r>
+      <w:r>
+        <w:t>caused by</w:t>
+      </w:r>
+      <w:r>
+        <w:t xml:space="preserve"> the tool not suggest</w:t>
+      </w:r>
+      <w:r>
+        <w:t>ing</w:t>
+      </w:r>
+      <w:r>
+        <w:t xml:space="preserve"> this property to the users. Users dealt with this in various ways. One user tried starting from the beginning by sending the “show me all tourist destinations” message. Others tried resending their current message. Ultimately, all of them gave up thinking the “elevator in interior” is not in the data.</w:t>
+      </w:r>
+    </w:p>
+    <w:p>
+      <w:r>
+        <w:lastRenderedPageBreak/>
+        <w:t xml:space="preserve">The missing OPTIONAL modifier is likely caused by </w:t>
+      </w:r>
+      <w:r>
+        <w:t xml:space="preserve">users </w:t>
+      </w:r>
+      <w:r>
+        <w:t>not knowing</w:t>
+      </w:r>
+      <w:r>
+        <w:t xml:space="preserve"> how exactly the “Add as OPTIONAL” toggle in the UI work</w:t>
+      </w:r>
+      <w:r>
+        <w:t xml:space="preserve">s. </w:t>
+      </w:r>
+      <w:r>
+        <w:t>This indicates a need to make the toggle</w:t>
+      </w:r>
+      <w:r>
+        <w:t>’</w:t>
+      </w:r>
+      <w:r>
+        <w:t>s function clearer to users.</w:t>
+      </w:r>
+    </w:p>
+    <w:p>
+      <w:pPr>
+        <w:pStyle w:val="Heading2"/>
+      </w:pPr>
+      <w:r>
+        <w:t>Comparison between Q2 and Q3</w:t>
+      </w:r>
+    </w:p>
+    <w:p>
+      <w:r>
+        <w:t xml:space="preserve">An interesting pattern emerged in the results: participants in </w:t>
+      </w:r>
+      <w:r>
+        <w:t>g</w:t>
+      </w:r>
+      <w:r>
+        <w:t xml:space="preserve">roups A and C typically solved Q3 faster </w:t>
+      </w:r>
+      <w:r>
+        <w:t>or just as fast as</w:t>
+      </w:r>
+      <w:r>
+        <w:t xml:space="preserve"> Q2. This can be explained by the structural similarity of the two </w:t>
+      </w:r>
+      <w:r>
+        <w:t>questions</w:t>
+      </w:r>
+      <w:r>
+        <w:t xml:space="preserve">. Q2 and Q3 both required </w:t>
+      </w:r>
+      <w:r>
+        <w:t>joining classes “tourist destination” and “barrier-free access”. The only difference in Q3 was that it required an additional OPTIONAL modifier for the “smoking is allowed” attribute</w:t>
+      </w:r>
+      <w:r>
+        <w:t>. Once participants had figured out the solution strategy for Q2, they were able to adapt it quickly for Q3, resulting in shorter times.</w:t>
+      </w:r>
+    </w:p>
+    <w:p>
+      <w:r>
+        <w:t xml:space="preserve">For Group B, however, the </w:t>
+      </w:r>
+      <w:r>
+        <w:t>Data Specification Navigator</w:t>
+      </w:r>
+      <w:r>
+        <w:t xml:space="preserve"> interface demanded a similar number of interaction steps for both Q2 and Q3. Even if participants recognized the similarity between the two questions, the tool did not reduce the effort needed to</w:t>
+      </w:r>
+      <w:r>
+        <w:t xml:space="preserve"> get to the final answer</w:t>
+      </w:r>
+      <w:r>
+        <w:t xml:space="preserve">. This </w:t>
+      </w:r>
+      <w:r>
+        <w:t>coupled with the</w:t>
+      </w:r>
+      <w:r>
+        <w:t xml:space="preserve"> previously</w:t>
+      </w:r>
+      <w:r>
+        <w:t xml:space="preserve"> mentioned issue of the tool not giving a relevant suggestion resulted in longer time spent of Q3</w:t>
+      </w:r>
+      <w:r>
+        <w:t xml:space="preserve"> for group B</w:t>
+      </w:r>
+      <w:r>
+        <w:t>.</w:t>
+      </w:r>
+    </w:p>
+    <w:p>
+      <w:pPr>
+        <w:pStyle w:val="Heading2"/>
+      </w:pPr>
+      <w:r>
+        <w:t>Educational approach</w:t>
+      </w:r>
+    </w:p>
+    <w:p>
+      <w:r>
+        <w:t xml:space="preserve">The group C </w:t>
+      </w:r>
+      <w:r>
+        <w:t>participant demonstrated that with roughly 30 minutes of introduction,</w:t>
+      </w:r>
+      <w:r>
+        <w:t xml:space="preserve"> </w:t>
+      </w:r>
+      <w:r>
+        <w:t>a novice can successfully produce correct queries for simple questions</w:t>
+      </w:r>
+      <w:r>
+        <w:t>. It is possible that t</w:t>
+      </w:r>
+      <w:r>
+        <w:t>raining users in SPARQL yields higher accuracy but demands time investment.</w:t>
+      </w:r>
+      <w:r>
+        <w:t xml:space="preserve"> </w:t>
+      </w:r>
+      <w:r>
+        <w:t>However, the evidence is inconclusive as the group contained only a single participant</w:t>
+      </w:r>
+      <w:r>
+        <w:t>.</w:t>
+      </w:r>
+    </w:p>
+    <w:p>
+      <w:pPr>
+        <w:pStyle w:val="Heading1"/>
+      </w:pPr>
+      <w:r>
+        <w:t>Limitations</w:t>
+      </w:r>
+    </w:p>
+    <w:p>
+      <w:r>
+        <w:t>The design of the user study had several limitations.</w:t>
+      </w:r>
+    </w:p>
+    <w:p>
+      <w:pPr>
+        <w:pStyle w:val="ListParagraph"/>
+        <w:numPr>
+          <w:ilvl w:val="0"/>
+          <w:numId w:val="11"/>
+        </w:numPr>
+      </w:pPr>
+      <w:r>
         <w:rPr>
           <w:b/>
           <w:bCs/>
         </w:rPr>
-        <w:t>Group A (experts):</w:t>
-      </w:r>
-      <w:r>
-        <w:t xml:space="preserve"> Fast, consistent, and accurate.</w:t>
+        <w:t>Number of participants</w:t>
+      </w:r>
+      <w:r>
+        <w:t>: The study involved only 10 respondents, which limits the generalizability of the results.</w:t>
+      </w:r>
+      <w:r>
+        <w:t xml:space="preserve"> Notably, group C consisted of only a single participant.</w:t>
+      </w:r>
+    </w:p>
+    <w:p>
+      <w:pPr>
+        <w:pStyle w:val="ListParagraph"/>
+        <w:numPr>
+          <w:ilvl w:val="0"/>
+          <w:numId w:val="11"/>
+        </w:numPr>
+      </w:pPr>
+      <w:r>
+        <w:rPr>
+          <w:b/>
+          <w:bCs/>
+        </w:rPr>
+        <w:t>Number of tasks</w:t>
+      </w:r>
+      <w:r>
+        <w:t xml:space="preserve">: Only three </w:t>
+      </w:r>
+      <w:r>
+        <w:t xml:space="preserve">simple questions were used as tasks. Repeating the study with more questions and more complex questions might yield more </w:t>
+      </w:r>
+      <w:r>
+        <w:t>interesting</w:t>
+      </w:r>
+      <w:r>
+        <w:t xml:space="preserve"> results.</w:t>
+      </w:r>
+    </w:p>
+    <w:p>
+      <w:pPr>
+        <w:pStyle w:val="ListParagraph"/>
+        <w:numPr>
+          <w:ilvl w:val="0"/>
+          <w:numId w:val="11"/>
+        </w:numPr>
+      </w:pPr>
+      <w:r>
+        <w:rPr>
+          <w:b/>
+          <w:bCs/>
+        </w:rPr>
+        <w:t>Focus of evaluation</w:t>
+      </w:r>
+      <w:r>
+        <w:t>: The study setup focused on having</w:t>
+      </w:r>
+      <w:r>
+        <w:t xml:space="preserve"> the tool</w:t>
+      </w:r>
+      <w:r>
+        <w:t xml:space="preserve"> users</w:t>
+      </w:r>
+      <w:r>
+        <w:t xml:space="preserve"> (group B)</w:t>
+      </w:r>
+      <w:r>
+        <w:t xml:space="preserve"> start</w:t>
+      </w:r>
+      <w:r>
+        <w:t xml:space="preserve"> with the question “Show me all tourist destinations”</w:t>
+      </w:r>
+      <w:r>
+        <w:t xml:space="preserve"> and then build towards a predefined question. This does not fully reflect the main purpose of the software, which is to support </w:t>
+      </w:r>
+      <w:r>
+        <w:rPr>
+          <w:i/>
+          <w:iCs/>
+        </w:rPr>
+        <w:t>data specification exploration</w:t>
+      </w:r>
+      <w:r>
+        <w:t xml:space="preserve">. In real use cases, users would typically come </w:t>
+      </w:r>
+      <w:r>
+        <w:t>with a question</w:t>
+      </w:r>
+      <w:r>
+        <w:t>, and the tool would help them discover relevant classes and properties by suggesting possible extensions. By constraining the tasks to predefined targets, the study may have underestimated the exploratory strengths of the tool.</w:t>
+      </w:r>
+    </w:p>
+    <w:p>
+      <w:pPr>
+        <w:pStyle w:val="Heading1"/>
+      </w:pPr>
+      <w:r>
+        <w:lastRenderedPageBreak/>
+        <w:t>Future work</w:t>
+      </w:r>
+    </w:p>
+    <w:p>
+      <w:r>
+        <w:t>Several directions remain for future studies.</w:t>
+      </w:r>
+    </w:p>
+    <w:p>
+      <w:pPr>
+        <w:pStyle w:val="ListParagraph"/>
+        <w:numPr>
+          <w:ilvl w:val="0"/>
+          <w:numId w:val="11"/>
+        </w:numPr>
+      </w:pPr>
+      <w:r>
+        <w:rPr>
+          <w:b/>
+          <w:bCs/>
+        </w:rPr>
+        <w:t>Larger-scale evaluation</w:t>
+      </w:r>
+      <w:r>
+        <w:t xml:space="preserve">: Increasing the number of participants, particularly in </w:t>
+      </w:r>
+      <w:r>
+        <w:t>g</w:t>
+      </w:r>
+      <w:r>
+        <w:t>roup C, would provide more robust insights into how novice training compares to tool usag</w:t>
+      </w:r>
+      <w:r>
+        <w:t>e.</w:t>
+      </w:r>
+    </w:p>
+    <w:p>
+      <w:pPr>
+        <w:pStyle w:val="ListParagraph"/>
+        <w:numPr>
+          <w:ilvl w:val="0"/>
+          <w:numId w:val="11"/>
+        </w:numPr>
+      </w:pPr>
+      <w:r>
+        <w:rPr>
+          <w:b/>
+          <w:bCs/>
+        </w:rPr>
+        <w:t>Task realism</w:t>
+      </w:r>
+      <w:r>
+        <w:t xml:space="preserve">: The current study required users to reach predefined queries. Future experiments should allow more open-ended exploration to better reflect the actual purpose of the tool: assisting users in </w:t>
+      </w:r>
+      <w:r>
+        <w:rPr>
+          <w:i/>
+          <w:iCs/>
+        </w:rPr>
+        <w:t>discovering and exploring</w:t>
+      </w:r>
+      <w:r>
+        <w:t xml:space="preserve"> data specifications.</w:t>
+      </w:r>
+    </w:p>
+    <w:p>
+      <w:pPr>
+        <w:pStyle w:val="ListParagraph"/>
+        <w:numPr>
+          <w:ilvl w:val="0"/>
+          <w:numId w:val="11"/>
+        </w:numPr>
+      </w:pPr>
+      <w:r>
+        <w:rPr>
+          <w:b/>
+          <w:bCs/>
+        </w:rPr>
+        <w:t>Usability testing</w:t>
+      </w:r>
+      <w:r>
+        <w:t>: Collecting systematic usability feedback (e.g., via questionnaires or open-ended interviews) could help identify UI issues and improve user experience.</w:t>
+      </w:r>
+    </w:p>
+    <w:p>
+      <w:pPr>
+        <w:pStyle w:val="Heading1"/>
+      </w:pPr>
+      <w:r>
+        <w:t>Conclusion</w:t>
+      </w:r>
+    </w:p>
+    <w:p>
+      <w:pPr>
+        <w:rPr>
+          <w:lang w:val="cs-CZ"/>
+        </w:rPr>
+      </w:pPr>
+      <w:r>
+        <w:rPr>
+          <w:lang w:val="cs-CZ"/>
+        </w:rPr>
+        <w:t>Th</w:t>
+      </w:r>
+      <w:r>
+        <w:rPr>
+          <w:lang w:val="cs-CZ"/>
+        </w:rPr>
+        <w:t>is</w:t>
+      </w:r>
+      <w:r>
+        <w:rPr>
+          <w:lang w:val="cs-CZ"/>
+        </w:rPr>
+        <w:t xml:space="preserve"> </w:t>
+      </w:r>
+      <w:r>
+        <w:rPr>
+          <w:lang w:val="cs-CZ"/>
+        </w:rPr>
+        <w:t>pilot</w:t>
+      </w:r>
+      <w:r>
+        <w:rPr>
+          <w:lang w:val="cs-CZ"/>
+        </w:rPr>
+        <w:t xml:space="preserve"> study compared three groups: SPARQL experts (</w:t>
+      </w:r>
+      <w:r>
+        <w:rPr>
+          <w:lang w:val="cs-CZ"/>
+        </w:rPr>
+        <w:t>g</w:t>
+      </w:r>
+      <w:r>
+        <w:rPr>
+          <w:lang w:val="cs-CZ"/>
+        </w:rPr>
+        <w:t>roup A), non-experts using a tool (</w:t>
+      </w:r>
+      <w:r>
+        <w:rPr>
+          <w:lang w:val="cs-CZ"/>
+        </w:rPr>
+        <w:t>g</w:t>
+      </w:r>
+      <w:r>
+        <w:rPr>
+          <w:lang w:val="cs-CZ"/>
+        </w:rPr>
+        <w:t>roup B), and a novice with a short training session (</w:t>
+      </w:r>
+      <w:r>
+        <w:rPr>
+          <w:lang w:val="cs-CZ"/>
+        </w:rPr>
+        <w:t>g</w:t>
+      </w:r>
+      <w:r>
+        <w:rPr>
+          <w:lang w:val="cs-CZ"/>
+        </w:rPr>
+        <w:t>roup C).</w:t>
+      </w:r>
+    </w:p>
+    <w:p>
+      <w:pPr>
+        <w:rPr>
+          <w:lang w:val="cs-CZ"/>
+        </w:rPr>
+      </w:pPr>
+      <w:r>
+        <w:rPr>
+          <w:lang w:val="cs-CZ"/>
+        </w:rPr>
+        <w:t>The findings show that:</w:t>
       </w:r>
     </w:p>
     <w:p>
@@ -1246,22 +2056,14 @@
           <w:numId w:val="11"/>
         </w:numPr>
         <w:rPr>
-          <w:b/>
-          <w:bCs/>
+          <w:lang w:val="cs-CZ"/>
         </w:rPr>
       </w:pPr>
       <w:r>
         <w:rPr>
-          <w:b/>
-          <w:bCs/>
+          <w:lang w:val="cs-CZ"/>
         </w:rPr>
-        <w:t>Group B (tool users):</w:t>
-      </w:r>
-      <w:r>
-        <w:t xml:space="preserve"> </w:t>
-      </w:r>
-      <w:r>
-        <w:t>Slower, more variable, and struggled with the most complex query (Q3).</w:t>
+        <w:t>Experts remain the most efficient and accurate in constructing SPARQL queries.</w:t>
       </w:r>
     </w:p>
     <w:p>
@@ -1272,73 +2074,14 @@
           <w:numId w:val="11"/>
         </w:numPr>
         <w:rPr>
-          <w:b/>
-          <w:bCs/>
+          <w:lang w:val="cs-CZ"/>
         </w:rPr>
       </w:pPr>
       <w:r>
         <w:rPr>
-          <w:b/>
-          <w:bCs/>
+          <w:lang w:val="cs-CZ"/>
         </w:rPr>
-        <w:t>Group C (novice learner with brief training):</w:t>
-      </w:r>
-      <w:r>
-        <w:t xml:space="preserve"> </w:t>
-      </w:r>
-      <w:r>
-        <w:t>Correct in all cases but required more time.</w:t>
-      </w:r>
-    </w:p>
-    <w:p>
-      <w:pPr>
-        <w:pStyle w:val="Heading2"/>
-      </w:pPr>
-      <w:r>
-        <w:lastRenderedPageBreak/>
-        <w:t>Efficiency and correctness</w:t>
-      </w:r>
-    </w:p>
-    <w:p>
-      <w:r>
-        <w:t xml:space="preserve">Experts (group A) outperformed both other groups in speed and correctness. The tool (Group B) enabled non-experts to produce correct queries for Q1 and </w:t>
-      </w:r>
-      <w:r>
-        <w:t>Q2 but</w:t>
-      </w:r>
-      <w:r>
-        <w:t xml:space="preserve"> failed on Q3. The single novice learner in Group C achieved correctness on all queries but at the cost of longer times.</w:t>
-      </w:r>
-    </w:p>
-    <w:p>
-      <w:pPr>
-        <w:pStyle w:val="Heading2"/>
-      </w:pPr>
-      <w:r>
-        <w:t>Insights into the tool</w:t>
-      </w:r>
-    </w:p>
-    <w:p>
-      <w:r>
-        <w:t>Group B ma</w:t>
-      </w:r>
-      <w:r>
-        <w:t>de</w:t>
-      </w:r>
-      <w:r>
-        <w:t xml:space="preserve"> the same two mistakes </w:t>
-      </w:r>
-      <w:r>
-        <w:t>in</w:t>
-      </w:r>
-      <w:r>
-        <w:t xml:space="preserve"> </w:t>
-      </w:r>
-      <w:r>
-        <w:t>the query</w:t>
-      </w:r>
-      <w:r>
-        <w:t xml:space="preserve"> for question 3:</w:t>
+        <w:t>The tool allowed non-experts to produce correct queries for simple and moderately complex tasks, though it failed on a more complex query involving an OPTIONAL modifier.</w:t>
       </w:r>
     </w:p>
     <w:p>
@@ -1348,281 +2091,6 @@
           <w:ilvl w:val="0"/>
           <w:numId w:val="11"/>
         </w:numPr>
-      </w:pPr>
-      <w:r>
-        <w:t xml:space="preserve">Missing property "elevator in interior". This is </w:t>
-      </w:r>
-      <w:r>
-        <w:t>because</w:t>
-      </w:r>
-      <w:r>
-        <w:t xml:space="preserve"> the tool did not suggest this property to the users and users eventually gave up.</w:t>
-      </w:r>
-    </w:p>
-    <w:p>
-      <w:pPr>
-        <w:pStyle w:val="ListParagraph"/>
-        <w:numPr>
-          <w:ilvl w:val="0"/>
-          <w:numId w:val="11"/>
-        </w:numPr>
-      </w:pPr>
-      <w:r>
-        <w:t xml:space="preserve">Missing the OPTIONAL modifier. This is likely </w:t>
-      </w:r>
-      <w:r>
-        <w:t>because</w:t>
-      </w:r>
-      <w:r>
-        <w:t xml:space="preserve"> users are not familiar with SPARQL so they </w:t>
-      </w:r>
-      <w:r>
-        <w:t>do not</w:t>
-      </w:r>
-      <w:r>
-        <w:t xml:space="preserve"> know what the button "add as OPTIONAL" </w:t>
-      </w:r>
-      <w:r>
-        <w:t>means</w:t>
-      </w:r>
-      <w:r>
-        <w:t>.</w:t>
-      </w:r>
-    </w:p>
-    <w:p>
-      <w:r>
-        <w:t>However, compared to group C, tool users were on average still faster on Q2 and Q3, even if their final results were incomplete. This suggests that the tool lowers the entry barrier for novices, though it must be improved to be more user-friendly.</w:t>
-      </w:r>
-    </w:p>
-    <w:p>
-      <w:pPr>
-        <w:pStyle w:val="Heading2"/>
-      </w:pPr>
-      <w:r>
-        <w:t>Educational approach</w:t>
-      </w:r>
-    </w:p>
-    <w:p>
-      <w:r>
-        <w:t>The Group C participant demonstrated that with roughly 30 minutes of introduction, a novice can successfully produce correct queries for simple questions. However, the time cost was higher, especially for Q2 and Q3. In contrast, Group B participants required no SPARQL training and were faster overall, though their accuracy dropped in complex cases. This suggests a trade-off:</w:t>
-      </w:r>
-    </w:p>
-    <w:p>
-      <w:pPr>
-        <w:pStyle w:val="ListParagraph"/>
-        <w:numPr>
-          <w:ilvl w:val="0"/>
-          <w:numId w:val="11"/>
-        </w:numPr>
-      </w:pPr>
-      <w:r>
-        <w:t>Training users in SPARQL yields higher accuracy but demands time investment.</w:t>
-      </w:r>
-    </w:p>
-    <w:p>
-      <w:pPr>
-        <w:pStyle w:val="ListParagraph"/>
-        <w:numPr>
-          <w:ilvl w:val="0"/>
-          <w:numId w:val="11"/>
-        </w:numPr>
-      </w:pPr>
-      <w:r>
-        <w:t>Providing a tool yields quicker onboarding but may fail on complex</w:t>
-      </w:r>
-      <w:r>
-        <w:t xml:space="preserve"> questions</w:t>
-      </w:r>
-      <w:r>
-        <w:t>.</w:t>
-      </w:r>
-    </w:p>
-    <w:p>
-      <w:pPr>
-        <w:pStyle w:val="Heading1"/>
-      </w:pPr>
-      <w:r>
-        <w:t>Limitations</w:t>
-      </w:r>
-    </w:p>
-    <w:p>
-      <w:r>
-        <w:t>The design of the user study had several limitations.</w:t>
-      </w:r>
-    </w:p>
-    <w:p>
-      <w:pPr>
-        <w:pStyle w:val="ListParagraph"/>
-        <w:numPr>
-          <w:ilvl w:val="0"/>
-          <w:numId w:val="11"/>
-        </w:numPr>
-      </w:pPr>
-      <w:r>
-        <w:rPr>
-          <w:b/>
-          <w:bCs/>
-        </w:rPr>
-        <w:t>Number of participants</w:t>
-      </w:r>
-      <w:r>
-        <w:t>: The study involved only 10 respondents, which limits the generalizability of the results.</w:t>
-      </w:r>
-    </w:p>
-    <w:p>
-      <w:pPr>
-        <w:pStyle w:val="ListParagraph"/>
-        <w:numPr>
-          <w:ilvl w:val="0"/>
-          <w:numId w:val="11"/>
-        </w:numPr>
-      </w:pPr>
-      <w:r>
-        <w:rPr>
-          <w:b/>
-          <w:bCs/>
-        </w:rPr>
-        <w:t>Number of tasks</w:t>
-      </w:r>
-      <w:r>
-        <w:t>: Only three questions were used, which may not fully capture the variety of real-world querying scenarios.</w:t>
-      </w:r>
-    </w:p>
-    <w:p>
-      <w:pPr>
-        <w:pStyle w:val="ListParagraph"/>
-        <w:numPr>
-          <w:ilvl w:val="0"/>
-          <w:numId w:val="11"/>
-        </w:numPr>
-      </w:pPr>
-      <w:r>
-        <w:rPr>
-          <w:b/>
-          <w:bCs/>
-        </w:rPr>
-        <w:t>Focus of evaluation</w:t>
-      </w:r>
-      <w:r>
-        <w:t>: The study setup focused on having users start</w:t>
-      </w:r>
-      <w:r>
-        <w:t xml:space="preserve"> with the question “Show me all tourist destinations”</w:t>
-      </w:r>
-      <w:r>
-        <w:t xml:space="preserve"> and then build towards a predefined question. This does not fully reflect the main purpose of the software, which is to support </w:t>
-      </w:r>
-      <w:r>
-        <w:rPr>
-          <w:i/>
-          <w:iCs/>
-        </w:rPr>
-        <w:t>data specification exploration</w:t>
-      </w:r>
-      <w:r>
-        <w:t xml:space="preserve">. In real use cases, users would typically come </w:t>
-      </w:r>
-      <w:r>
-        <w:t>with a question</w:t>
-      </w:r>
-      <w:r>
-        <w:t>, and the tool would help them discover relevant classes and properties by suggesting possible extensions. By constraining the tasks to predefined targets, the study may have underestimated the exploratory strengths of the tool.</w:t>
-      </w:r>
-    </w:p>
-    <w:p>
-      <w:pPr>
-        <w:pStyle w:val="Heading1"/>
-      </w:pPr>
-      <w:r>
-        <w:lastRenderedPageBreak/>
-        <w:t>Future work</w:t>
-      </w:r>
-    </w:p>
-    <w:p>
-      <w:r>
-        <w:t>Several directions remain for future studies.</w:t>
-      </w:r>
-    </w:p>
-    <w:p>
-      <w:pPr>
-        <w:pStyle w:val="ListParagraph"/>
-        <w:numPr>
-          <w:ilvl w:val="0"/>
-          <w:numId w:val="11"/>
-        </w:numPr>
-      </w:pPr>
-      <w:r>
-        <w:rPr>
-          <w:b/>
-          <w:bCs/>
-        </w:rPr>
-        <w:t>Larger-scale evaluation</w:t>
-      </w:r>
-      <w:r>
-        <w:t>: Increasing the number of participants, particularly in Group C, would provide more robust insights into how novice training compares to tool usag</w:t>
-      </w:r>
-      <w:r>
-        <w:t>e.</w:t>
-      </w:r>
-    </w:p>
-    <w:p>
-      <w:pPr>
-        <w:pStyle w:val="ListParagraph"/>
-        <w:numPr>
-          <w:ilvl w:val="0"/>
-          <w:numId w:val="11"/>
-        </w:numPr>
-      </w:pPr>
-      <w:r>
-        <w:rPr>
-          <w:b/>
-          <w:bCs/>
-        </w:rPr>
-        <w:t>Task realism</w:t>
-      </w:r>
-      <w:r>
-        <w:t xml:space="preserve">: The current study required users to reach predefined queries. Future experiments should allow more open-ended exploration to better reflect the actual purpose of the tool: assisting users in </w:t>
-      </w:r>
-      <w:r>
-        <w:rPr>
-          <w:i/>
-          <w:iCs/>
-        </w:rPr>
-        <w:t>discovering and exploring</w:t>
-      </w:r>
-      <w:r>
-        <w:t xml:space="preserve"> data specifications.</w:t>
-      </w:r>
-    </w:p>
-    <w:p>
-      <w:pPr>
-        <w:pStyle w:val="ListParagraph"/>
-        <w:numPr>
-          <w:ilvl w:val="0"/>
-          <w:numId w:val="11"/>
-        </w:numPr>
-      </w:pPr>
-      <w:r>
-        <w:rPr>
-          <w:b/>
-          <w:bCs/>
-        </w:rPr>
-        <w:t>Usability testing</w:t>
-      </w:r>
-      <w:r>
-        <w:t>: Collecting systematic usability feedback (e.g., via questionnaires or open-ended interviews) could help identify UI issues and improve user experience.</w:t>
-      </w:r>
-    </w:p>
-    <w:p>
-      <w:pPr>
-        <w:pStyle w:val="Heading1"/>
-      </w:pPr>
-      <w:r>
-        <w:t>Conclusion</w:t>
-      </w:r>
-    </w:p>
-    <w:p>
-      <w:pPr>
         <w:rPr>
           <w:lang w:val="cs-CZ"/>
         </w:rPr>
@@ -1631,193 +2099,74 @@
         <w:rPr>
           <w:lang w:val="cs-CZ"/>
         </w:rPr>
-        <w:t>Th</w:t>
+        <w:t>A novice learner, after roughly 30 minutes of training, was able to construct all queries correctly.</w:t>
       </w:r>
       <w:r>
         <w:rPr>
           <w:lang w:val="cs-CZ"/>
         </w:rPr>
-        <w:t>is</w:t>
+        <w:t xml:space="preserve"> They spent more time on a moderately complex question but once they </w:t>
       </w:r>
       <w:r>
         <w:rPr>
           <w:lang w:val="cs-CZ"/>
         </w:rPr>
-        <w:t xml:space="preserve"> </w:t>
+        <w:t>had</w:t>
       </w:r>
       <w:r>
         <w:rPr>
           <w:lang w:val="cs-CZ"/>
         </w:rPr>
-        <w:t>pilot</w:t>
-      </w:r>
-      <w:r>
+        <w:t xml:space="preserve"> mastered the strategy, they were able to solve structurally similar questions faster than tool users.</w:t>
+      </w:r>
+    </w:p>
+    <w:p>
+      <w:pPr>
         <w:rPr>
           <w:lang w:val="cs-CZ"/>
         </w:rPr>
-        <w:t xml:space="preserve"> study compared three groups: SPARQL experts (</w:t>
-      </w:r>
+      </w:pPr>
       <w:r>
         <w:rPr>
           <w:lang w:val="cs-CZ"/>
         </w:rPr>
-        <w:t>g</w:t>
+        <w:t xml:space="preserve">In conclusion, while experts remain unmatched in efficiency, the study </w:t>
       </w:r>
       <w:r>
         <w:rPr>
           <w:lang w:val="cs-CZ"/>
         </w:rPr>
-        <w:t>roup A), non-experts using a tool (</w:t>
+        <w:t>showed</w:t>
       </w:r>
       <w:r>
         <w:rPr>
           <w:lang w:val="cs-CZ"/>
         </w:rPr>
-        <w:t>g</w:t>
+        <w:t xml:space="preserve"> the potential of </w:t>
       </w:r>
       <w:r>
         <w:rPr>
           <w:lang w:val="cs-CZ"/>
         </w:rPr>
-        <w:t>roup B), and a novice with a short training session (</w:t>
+        <w:t>the Data Specification Navigator tool to help retrieve data for users</w:t>
       </w:r>
       <w:r>
         <w:rPr>
           <w:lang w:val="cs-CZ"/>
         </w:rPr>
-        <w:t>g</w:t>
+        <w:t>‘</w:t>
       </w:r>
       <w:r>
         <w:rPr>
           <w:lang w:val="cs-CZ"/>
         </w:rPr>
-        <w:t>roup C).</w:t>
-      </w:r>
-    </w:p>
-    <w:p>
-      <w:pPr>
-        <w:rPr>
-          <w:lang w:val="cs-CZ"/>
-        </w:rPr>
-      </w:pPr>
-      <w:r>
-        <w:rPr>
-          <w:lang w:val="cs-CZ"/>
-        </w:rPr>
-        <w:t>The findings show that:</w:t>
-      </w:r>
-    </w:p>
-    <w:p>
-      <w:pPr>
-        <w:numPr>
-          <w:ilvl w:val="0"/>
-          <w:numId w:val="12"/>
-        </w:numPr>
-        <w:rPr>
-          <w:lang w:val="cs-CZ"/>
-        </w:rPr>
-      </w:pPr>
-      <w:r>
-        <w:rPr>
-          <w:lang w:val="cs-CZ"/>
-        </w:rPr>
-        <w:t>Experts remain the most efficient and accurate in constructing SPARQL queries.</w:t>
-      </w:r>
-    </w:p>
-    <w:p>
-      <w:pPr>
-        <w:numPr>
-          <w:ilvl w:val="0"/>
-          <w:numId w:val="12"/>
-        </w:numPr>
-        <w:rPr>
-          <w:lang w:val="cs-CZ"/>
-        </w:rPr>
-      </w:pPr>
-      <w:r>
-        <w:rPr>
-          <w:lang w:val="cs-CZ"/>
-        </w:rPr>
-        <w:t xml:space="preserve">The tool allowed non-experts to produce correct queries for simple and moderately complex tasks, though it failed on a more complex query involving </w:t>
-      </w:r>
-      <w:r>
-        <w:rPr>
-          <w:lang w:val="cs-CZ"/>
-        </w:rPr>
-        <w:t>an OPTIONAL modifier</w:t>
+        <w:t xml:space="preserve"> questions</w:t>
       </w:r>
       <w:r>
         <w:rPr>
           <w:lang w:val="cs-CZ"/>
         </w:rPr>
         <w:t>.</w:t>
-      </w:r>
-    </w:p>
-    <w:p>
-      <w:pPr>
-        <w:numPr>
-          <w:ilvl w:val="0"/>
-          <w:numId w:val="12"/>
-        </w:numPr>
-        <w:rPr>
-          <w:lang w:val="cs-CZ"/>
-        </w:rPr>
-      </w:pPr>
-      <w:r>
-        <w:rPr>
-          <w:lang w:val="cs-CZ"/>
-        </w:rPr>
-        <w:t xml:space="preserve">A novice learner, after </w:t>
-      </w:r>
-      <w:r>
-        <w:rPr>
-          <w:lang w:val="cs-CZ"/>
-        </w:rPr>
-        <w:t>roughly</w:t>
-      </w:r>
-      <w:r>
-        <w:rPr>
-          <w:lang w:val="cs-CZ"/>
-        </w:rPr>
-        <w:t xml:space="preserve"> 30 minutes of training, was able to construct all queries correctly, but required more time than experts and tool users.</w:t>
-      </w:r>
-    </w:p>
-    <w:p>
-      <w:pPr>
-        <w:rPr>
-          <w:lang w:val="cs-CZ"/>
-        </w:rPr>
-      </w:pPr>
-      <w:r>
-        <w:rPr>
-          <w:lang w:val="cs-CZ"/>
-        </w:rPr>
-        <w:t xml:space="preserve">In conclusion, while experts remain unmatched in efficiency, the study demonstrates the potential of </w:t>
-      </w:r>
-      <w:r>
-        <w:rPr>
-          <w:lang w:val="cs-CZ"/>
-        </w:rPr>
-        <w:t>the Data Specification Navigator tool to help retrieve data for users‘ questions</w:t>
-      </w:r>
-      <w:r>
-        <w:rPr>
-          <w:lang w:val="cs-CZ"/>
-        </w:rPr>
-        <w:t>.</w:t>
-      </w:r>
-    </w:p>
-    <w:p>
-      <w:pPr>
-        <w:pStyle w:val="Heading1"/>
-      </w:pPr>
-      <w:r>
-        <w:t>Appendices</w:t>
-      </w:r>
-    </w:p>
-    <w:p>
-      <w:r>
-        <w:t>TODO: Add the task group a tasks file. Add the test dataset. Add the data specification (HTML).</w:t>
       </w:r>
     </w:p>
     <w:sectPr>
@@ -4032,6 +4381,618 @@
 </w:styles>
 </file>
 
+<file path=word/charts/chart1.xml><?xml version="1.0" encoding="utf-8"?>
+<c:chartSpace xmlns:c="http://schemas.openxmlformats.org/drawingml/2006/chart" xmlns:a="http://schemas.openxmlformats.org/drawingml/2006/main" xmlns:r="http://schemas.openxmlformats.org/officeDocument/2006/relationships" xmlns:c16r2="http://schemas.microsoft.com/office/drawing/2015/06/chart">
+  <c:date1904 val="0"/>
+  <c:lang val="en-US"/>
+  <c:roundedCorners val="0"/>
+  <mc:AlternateContent xmlns:mc="http://schemas.openxmlformats.org/markup-compatibility/2006">
+    <mc:Choice xmlns:c14="http://schemas.microsoft.com/office/drawing/2007/8/2/chart" Requires="c14">
+      <c14:style val="102"/>
+    </mc:Choice>
+    <mc:Fallback>
+      <c:style val="2"/>
+    </mc:Fallback>
+  </mc:AlternateContent>
+  <c:chart>
+    <c:title>
+      <c:tx>
+        <c:rich>
+          <a:bodyPr rot="0" spcFirstLastPara="1" vertOverflow="ellipsis" vert="horz" wrap="square" anchor="ctr" anchorCtr="1"/>
+          <a:lstStyle/>
+          <a:p>
+            <a:pPr>
+              <a:defRPr sz="1400" b="0" i="0" u="none" strike="noStrike" kern="1200" spc="0" baseline="0">
+                <a:solidFill>
+                  <a:schemeClr val="tx1">
+                    <a:lumMod val="65000"/>
+                    <a:lumOff val="35000"/>
+                  </a:schemeClr>
+                </a:solidFill>
+                <a:latin typeface="+mn-lt"/>
+                <a:ea typeface="+mn-ea"/>
+                <a:cs typeface="+mn-cs"/>
+              </a:defRPr>
+            </a:pPr>
+            <a:r>
+              <a:rPr lang="en-US"/>
+              <a:t>Average time (in seconds) per question</a:t>
+            </a:r>
+            <a:endParaRPr lang="cs-CZ"/>
+          </a:p>
+        </c:rich>
+      </c:tx>
+      <c:overlay val="0"/>
+      <c:spPr>
+        <a:noFill/>
+        <a:ln>
+          <a:noFill/>
+        </a:ln>
+        <a:effectLst/>
+      </c:spPr>
+      <c:txPr>
+        <a:bodyPr rot="0" spcFirstLastPara="1" vertOverflow="ellipsis" vert="horz" wrap="square" anchor="ctr" anchorCtr="1"/>
+        <a:lstStyle/>
+        <a:p>
+          <a:pPr>
+            <a:defRPr sz="1400" b="0" i="0" u="none" strike="noStrike" kern="1200" spc="0" baseline="0">
+              <a:solidFill>
+                <a:schemeClr val="tx1">
+                  <a:lumMod val="65000"/>
+                  <a:lumOff val="35000"/>
+                </a:schemeClr>
+              </a:solidFill>
+              <a:latin typeface="+mn-lt"/>
+              <a:ea typeface="+mn-ea"/>
+              <a:cs typeface="+mn-cs"/>
+            </a:defRPr>
+          </a:pPr>
+          <a:endParaRPr lang="cs-CZ"/>
+        </a:p>
+      </c:txPr>
+    </c:title>
+    <c:autoTitleDeleted val="0"/>
+    <c:plotArea>
+      <c:layout/>
+      <c:lineChart>
+        <c:grouping val="standard"/>
+        <c:varyColors val="0"/>
+        <c:ser>
+          <c:idx val="0"/>
+          <c:order val="0"/>
+          <c:tx>
+            <c:strRef>
+              <c:f>Sheet1!$B$1</c:f>
+              <c:strCache>
+                <c:ptCount val="1"/>
+                <c:pt idx="0">
+                  <c:v>Group A</c:v>
+                </c:pt>
+              </c:strCache>
+            </c:strRef>
+          </c:tx>
+          <c:spPr>
+            <a:ln w="28575" cap="rnd">
+              <a:solidFill>
+                <a:schemeClr val="accent1"/>
+              </a:solidFill>
+              <a:round/>
+            </a:ln>
+            <a:effectLst/>
+          </c:spPr>
+          <c:marker>
+            <c:symbol val="circle"/>
+            <c:size val="5"/>
+            <c:spPr>
+              <a:solidFill>
+                <a:schemeClr val="accent1"/>
+              </a:solidFill>
+              <a:ln w="9525">
+                <a:solidFill>
+                  <a:schemeClr val="accent1"/>
+                </a:solidFill>
+              </a:ln>
+              <a:effectLst/>
+            </c:spPr>
+          </c:marker>
+          <c:cat>
+            <c:strRef>
+              <c:f>Sheet1!$A$2:$A$5</c:f>
+              <c:strCache>
+                <c:ptCount val="3"/>
+                <c:pt idx="0">
+                  <c:v>Question 1</c:v>
+                </c:pt>
+                <c:pt idx="1">
+                  <c:v>Question 2</c:v>
+                </c:pt>
+                <c:pt idx="2">
+                  <c:v>Question 3</c:v>
+                </c:pt>
+              </c:strCache>
+            </c:strRef>
+          </c:cat>
+          <c:val>
+            <c:numRef>
+              <c:f>Sheet1!$B$2:$B$5</c:f>
+              <c:numCache>
+                <c:formatCode>General</c:formatCode>
+                <c:ptCount val="4"/>
+                <c:pt idx="0">
+                  <c:v>140</c:v>
+                </c:pt>
+                <c:pt idx="1">
+                  <c:v>163</c:v>
+                </c:pt>
+                <c:pt idx="2">
+                  <c:v>131</c:v>
+                </c:pt>
+              </c:numCache>
+            </c:numRef>
+          </c:val>
+          <c:smooth val="0"/>
+          <c:extLst>
+            <c:ext xmlns:c16="http://schemas.microsoft.com/office/drawing/2014/chart" uri="{C3380CC4-5D6E-409C-BE32-E72D297353CC}">
+              <c16:uniqueId val="{00000000-781A-4BDD-839C-6CCBE2A2123C}"/>
+            </c:ext>
+          </c:extLst>
+        </c:ser>
+        <c:ser>
+          <c:idx val="1"/>
+          <c:order val="1"/>
+          <c:tx>
+            <c:strRef>
+              <c:f>Sheet1!$C$1</c:f>
+              <c:strCache>
+                <c:ptCount val="1"/>
+                <c:pt idx="0">
+                  <c:v>Group B</c:v>
+                </c:pt>
+              </c:strCache>
+            </c:strRef>
+          </c:tx>
+          <c:spPr>
+            <a:ln w="28575" cap="rnd">
+              <a:solidFill>
+                <a:schemeClr val="accent2"/>
+              </a:solidFill>
+              <a:round/>
+            </a:ln>
+            <a:effectLst/>
+          </c:spPr>
+          <c:marker>
+            <c:symbol val="circle"/>
+            <c:size val="5"/>
+            <c:spPr>
+              <a:solidFill>
+                <a:schemeClr val="accent2"/>
+              </a:solidFill>
+              <a:ln w="9525">
+                <a:solidFill>
+                  <a:schemeClr val="accent2"/>
+                </a:solidFill>
+              </a:ln>
+              <a:effectLst/>
+            </c:spPr>
+          </c:marker>
+          <c:cat>
+            <c:strRef>
+              <c:f>Sheet1!$A$2:$A$5</c:f>
+              <c:strCache>
+                <c:ptCount val="3"/>
+                <c:pt idx="0">
+                  <c:v>Question 1</c:v>
+                </c:pt>
+                <c:pt idx="1">
+                  <c:v>Question 2</c:v>
+                </c:pt>
+                <c:pt idx="2">
+                  <c:v>Question 3</c:v>
+                </c:pt>
+              </c:strCache>
+            </c:strRef>
+          </c:cat>
+          <c:val>
+            <c:numRef>
+              <c:f>Sheet1!$C$2:$C$5</c:f>
+              <c:numCache>
+                <c:formatCode>General</c:formatCode>
+                <c:ptCount val="4"/>
+                <c:pt idx="0">
+                  <c:v>412</c:v>
+                </c:pt>
+                <c:pt idx="1">
+                  <c:v>501</c:v>
+                </c:pt>
+                <c:pt idx="2">
+                  <c:v>661</c:v>
+                </c:pt>
+              </c:numCache>
+            </c:numRef>
+          </c:val>
+          <c:smooth val="0"/>
+          <c:extLst>
+            <c:ext xmlns:c16="http://schemas.microsoft.com/office/drawing/2014/chart" uri="{C3380CC4-5D6E-409C-BE32-E72D297353CC}">
+              <c16:uniqueId val="{00000001-781A-4BDD-839C-6CCBE2A2123C}"/>
+            </c:ext>
+          </c:extLst>
+        </c:ser>
+        <c:ser>
+          <c:idx val="2"/>
+          <c:order val="2"/>
+          <c:tx>
+            <c:strRef>
+              <c:f>Sheet1!$D$1</c:f>
+              <c:strCache>
+                <c:ptCount val="1"/>
+                <c:pt idx="0">
+                  <c:v>Group C</c:v>
+                </c:pt>
+              </c:strCache>
+            </c:strRef>
+          </c:tx>
+          <c:spPr>
+            <a:ln w="28575" cap="rnd">
+              <a:solidFill>
+                <a:schemeClr val="accent3"/>
+              </a:solidFill>
+              <a:round/>
+            </a:ln>
+            <a:effectLst/>
+          </c:spPr>
+          <c:marker>
+            <c:symbol val="circle"/>
+            <c:size val="5"/>
+            <c:spPr>
+              <a:solidFill>
+                <a:schemeClr val="accent3"/>
+              </a:solidFill>
+              <a:ln w="9525">
+                <a:solidFill>
+                  <a:schemeClr val="accent3"/>
+                </a:solidFill>
+              </a:ln>
+              <a:effectLst/>
+            </c:spPr>
+          </c:marker>
+          <c:cat>
+            <c:strRef>
+              <c:f>Sheet1!$A$2:$A$5</c:f>
+              <c:strCache>
+                <c:ptCount val="3"/>
+                <c:pt idx="0">
+                  <c:v>Question 1</c:v>
+                </c:pt>
+                <c:pt idx="1">
+                  <c:v>Question 2</c:v>
+                </c:pt>
+                <c:pt idx="2">
+                  <c:v>Question 3</c:v>
+                </c:pt>
+              </c:strCache>
+            </c:strRef>
+          </c:cat>
+          <c:val>
+            <c:numRef>
+              <c:f>Sheet1!$D$2:$D$5</c:f>
+              <c:numCache>
+                <c:formatCode>General</c:formatCode>
+                <c:ptCount val="4"/>
+                <c:pt idx="0">
+                  <c:v>311</c:v>
+                </c:pt>
+                <c:pt idx="1">
+                  <c:v>643</c:v>
+                </c:pt>
+                <c:pt idx="2">
+                  <c:v>407</c:v>
+                </c:pt>
+              </c:numCache>
+            </c:numRef>
+          </c:val>
+          <c:smooth val="0"/>
+          <c:extLst>
+            <c:ext xmlns:c16="http://schemas.microsoft.com/office/drawing/2014/chart" uri="{C3380CC4-5D6E-409C-BE32-E72D297353CC}">
+              <c16:uniqueId val="{00000002-781A-4BDD-839C-6CCBE2A2123C}"/>
+            </c:ext>
+          </c:extLst>
+        </c:ser>
+        <c:dLbls>
+          <c:showLegendKey val="0"/>
+          <c:showVal val="0"/>
+          <c:showCatName val="0"/>
+          <c:showSerName val="0"/>
+          <c:showPercent val="0"/>
+          <c:showBubbleSize val="0"/>
+        </c:dLbls>
+        <c:marker val="1"/>
+        <c:smooth val="0"/>
+        <c:axId val="1847637568"/>
+        <c:axId val="1847638048"/>
+      </c:lineChart>
+      <c:catAx>
+        <c:axId val="1847637568"/>
+        <c:scaling>
+          <c:orientation val="minMax"/>
+        </c:scaling>
+        <c:delete val="0"/>
+        <c:axPos val="b"/>
+        <c:numFmt formatCode="General" sourceLinked="1"/>
+        <c:majorTickMark val="none"/>
+        <c:minorTickMark val="none"/>
+        <c:tickLblPos val="nextTo"/>
+        <c:spPr>
+          <a:noFill/>
+          <a:ln w="9525" cap="flat" cmpd="sng" algn="ctr">
+            <a:solidFill>
+              <a:schemeClr val="tx1">
+                <a:lumMod val="15000"/>
+                <a:lumOff val="85000"/>
+              </a:schemeClr>
+            </a:solidFill>
+            <a:round/>
+          </a:ln>
+          <a:effectLst/>
+        </c:spPr>
+        <c:txPr>
+          <a:bodyPr rot="-60000000" spcFirstLastPara="1" vertOverflow="ellipsis" vert="horz" wrap="square" anchor="ctr" anchorCtr="1"/>
+          <a:lstStyle/>
+          <a:p>
+            <a:pPr>
+              <a:defRPr sz="900" b="0" i="0" u="none" strike="noStrike" kern="1200" baseline="0">
+                <a:solidFill>
+                  <a:schemeClr val="tx1">
+                    <a:lumMod val="65000"/>
+                    <a:lumOff val="35000"/>
+                  </a:schemeClr>
+                </a:solidFill>
+                <a:latin typeface="+mn-lt"/>
+                <a:ea typeface="+mn-ea"/>
+                <a:cs typeface="+mn-cs"/>
+              </a:defRPr>
+            </a:pPr>
+            <a:endParaRPr lang="cs-CZ"/>
+          </a:p>
+        </c:txPr>
+        <c:crossAx val="1847638048"/>
+        <c:crosses val="autoZero"/>
+        <c:auto val="1"/>
+        <c:lblAlgn val="ctr"/>
+        <c:lblOffset val="100"/>
+        <c:noMultiLvlLbl val="0"/>
+      </c:catAx>
+      <c:valAx>
+        <c:axId val="1847638048"/>
+        <c:scaling>
+          <c:orientation val="minMax"/>
+        </c:scaling>
+        <c:delete val="0"/>
+        <c:axPos val="l"/>
+        <c:majorGridlines>
+          <c:spPr>
+            <a:ln w="9525" cap="flat" cmpd="sng" algn="ctr">
+              <a:solidFill>
+                <a:schemeClr val="tx1">
+                  <a:lumMod val="15000"/>
+                  <a:lumOff val="85000"/>
+                </a:schemeClr>
+              </a:solidFill>
+              <a:round/>
+            </a:ln>
+            <a:effectLst/>
+          </c:spPr>
+        </c:majorGridlines>
+        <c:title>
+          <c:tx>
+            <c:rich>
+              <a:bodyPr rot="-5400000" spcFirstLastPara="1" vertOverflow="ellipsis" vert="horz" wrap="square" anchor="ctr" anchorCtr="1"/>
+              <a:lstStyle/>
+              <a:p>
+                <a:pPr>
+                  <a:defRPr sz="1000" b="0" i="0" u="none" strike="noStrike" kern="1200" baseline="0">
+                    <a:solidFill>
+                      <a:schemeClr val="tx1">
+                        <a:lumMod val="65000"/>
+                        <a:lumOff val="35000"/>
+                      </a:schemeClr>
+                    </a:solidFill>
+                    <a:latin typeface="+mn-lt"/>
+                    <a:ea typeface="+mn-ea"/>
+                    <a:cs typeface="+mn-cs"/>
+                  </a:defRPr>
+                </a:pPr>
+                <a:r>
+                  <a:rPr lang="en-US"/>
+                  <a:t>Time in seconds</a:t>
+                </a:r>
+                <a:endParaRPr lang="cs-CZ"/>
+              </a:p>
+            </c:rich>
+          </c:tx>
+          <c:overlay val="0"/>
+          <c:spPr>
+            <a:noFill/>
+            <a:ln>
+              <a:noFill/>
+            </a:ln>
+            <a:effectLst/>
+          </c:spPr>
+          <c:txPr>
+            <a:bodyPr rot="-5400000" spcFirstLastPara="1" vertOverflow="ellipsis" vert="horz" wrap="square" anchor="ctr" anchorCtr="1"/>
+            <a:lstStyle/>
+            <a:p>
+              <a:pPr>
+                <a:defRPr sz="1000" b="0" i="0" u="none" strike="noStrike" kern="1200" baseline="0">
+                  <a:solidFill>
+                    <a:schemeClr val="tx1">
+                      <a:lumMod val="65000"/>
+                      <a:lumOff val="35000"/>
+                    </a:schemeClr>
+                  </a:solidFill>
+                  <a:latin typeface="+mn-lt"/>
+                  <a:ea typeface="+mn-ea"/>
+                  <a:cs typeface="+mn-cs"/>
+                </a:defRPr>
+              </a:pPr>
+              <a:endParaRPr lang="cs-CZ"/>
+            </a:p>
+          </c:txPr>
+        </c:title>
+        <c:numFmt formatCode="General" sourceLinked="1"/>
+        <c:majorTickMark val="none"/>
+        <c:minorTickMark val="none"/>
+        <c:tickLblPos val="nextTo"/>
+        <c:spPr>
+          <a:noFill/>
+          <a:ln>
+            <a:noFill/>
+          </a:ln>
+          <a:effectLst/>
+        </c:spPr>
+        <c:txPr>
+          <a:bodyPr rot="-60000000" spcFirstLastPara="1" vertOverflow="ellipsis" vert="horz" wrap="square" anchor="ctr" anchorCtr="1"/>
+          <a:lstStyle/>
+          <a:p>
+            <a:pPr>
+              <a:defRPr sz="900" b="0" i="0" u="none" strike="noStrike" kern="1200" baseline="0">
+                <a:solidFill>
+                  <a:schemeClr val="tx1">
+                    <a:lumMod val="65000"/>
+                    <a:lumOff val="35000"/>
+                  </a:schemeClr>
+                </a:solidFill>
+                <a:latin typeface="+mn-lt"/>
+                <a:ea typeface="+mn-ea"/>
+                <a:cs typeface="+mn-cs"/>
+              </a:defRPr>
+            </a:pPr>
+            <a:endParaRPr lang="cs-CZ"/>
+          </a:p>
+        </c:txPr>
+        <c:crossAx val="1847637568"/>
+        <c:crosses val="autoZero"/>
+        <c:crossBetween val="between"/>
+      </c:valAx>
+      <c:dTable>
+        <c:showHorzBorder val="1"/>
+        <c:showVertBorder val="1"/>
+        <c:showOutline val="1"/>
+        <c:showKeys val="1"/>
+        <c:spPr>
+          <a:noFill/>
+          <a:ln w="9525" cap="flat" cmpd="sng" algn="ctr">
+            <a:solidFill>
+              <a:schemeClr val="tx1">
+                <a:lumMod val="15000"/>
+                <a:lumOff val="85000"/>
+              </a:schemeClr>
+            </a:solidFill>
+            <a:round/>
+          </a:ln>
+          <a:effectLst/>
+        </c:spPr>
+        <c:txPr>
+          <a:bodyPr rot="0" spcFirstLastPara="1" vertOverflow="ellipsis" vert="horz" wrap="square" anchor="ctr" anchorCtr="1"/>
+          <a:lstStyle/>
+          <a:p>
+            <a:pPr rtl="0">
+              <a:defRPr sz="900" b="0" i="0" u="none" strike="noStrike" kern="1200" baseline="0">
+                <a:solidFill>
+                  <a:schemeClr val="tx1">
+                    <a:lumMod val="65000"/>
+                    <a:lumOff val="35000"/>
+                  </a:schemeClr>
+                </a:solidFill>
+                <a:latin typeface="+mn-lt"/>
+                <a:ea typeface="+mn-ea"/>
+                <a:cs typeface="+mn-cs"/>
+              </a:defRPr>
+            </a:pPr>
+            <a:endParaRPr lang="cs-CZ"/>
+          </a:p>
+        </c:txPr>
+      </c:dTable>
+      <c:spPr>
+        <a:noFill/>
+        <a:ln>
+          <a:noFill/>
+        </a:ln>
+        <a:effectLst/>
+      </c:spPr>
+    </c:plotArea>
+    <c:legend>
+      <c:legendPos val="b"/>
+      <c:overlay val="0"/>
+      <c:spPr>
+        <a:noFill/>
+        <a:ln>
+          <a:noFill/>
+        </a:ln>
+        <a:effectLst/>
+      </c:spPr>
+      <c:txPr>
+        <a:bodyPr rot="0" spcFirstLastPara="1" vertOverflow="ellipsis" vert="horz" wrap="square" anchor="ctr" anchorCtr="1"/>
+        <a:lstStyle/>
+        <a:p>
+          <a:pPr>
+            <a:defRPr sz="900" b="0" i="0" u="none" strike="noStrike" kern="1200" baseline="0">
+              <a:solidFill>
+                <a:schemeClr val="tx1">
+                  <a:lumMod val="65000"/>
+                  <a:lumOff val="35000"/>
+                </a:schemeClr>
+              </a:solidFill>
+              <a:latin typeface="+mn-lt"/>
+              <a:ea typeface="+mn-ea"/>
+              <a:cs typeface="+mn-cs"/>
+            </a:defRPr>
+          </a:pPr>
+          <a:endParaRPr lang="cs-CZ"/>
+        </a:p>
+      </c:txPr>
+    </c:legend>
+    <c:plotVisOnly val="1"/>
+    <c:dispBlanksAs val="gap"/>
+    <c:showDLblsOverMax val="0"/>
+    <c:extLst>
+      <c:ext xmlns:c16r3="http://schemas.microsoft.com/office/drawing/2017/03/chart" uri="{56B9EC1D-385E-4148-901F-78D8002777C0}">
+        <c16r3:dataDisplayOptions16>
+          <c16r3:dispNaAsBlank val="1"/>
+        </c16r3:dataDisplayOptions16>
+      </c:ext>
+    </c:extLst>
+  </c:chart>
+  <c:spPr>
+    <a:solidFill>
+      <a:schemeClr val="bg1"/>
+    </a:solidFill>
+    <a:ln w="9525" cap="flat" cmpd="sng" algn="ctr">
+      <a:solidFill>
+        <a:schemeClr val="tx1">
+          <a:lumMod val="15000"/>
+          <a:lumOff val="85000"/>
+        </a:schemeClr>
+      </a:solidFill>
+      <a:round/>
+    </a:ln>
+    <a:effectLst/>
+  </c:spPr>
+  <c:txPr>
+    <a:bodyPr/>
+    <a:lstStyle/>
+    <a:p>
+      <a:pPr>
+        <a:defRPr/>
+      </a:pPr>
+      <a:endParaRPr lang="cs-CZ"/>
+    </a:p>
+  </c:txPr>
+  <c:externalData r:id="rId3">
+    <c:autoUpdate val="0"/>
+  </c:externalData>
+</c:chartSpace>
+</file>
+
 <file path=word/charts/chartEx1.xml><?xml version="1.0" encoding="utf-8"?>
 <cx:chartSpace xmlns:a="http://schemas.openxmlformats.org/drawingml/2006/main" xmlns:r="http://schemas.openxmlformats.org/officeDocument/2006/relationships" xmlns:cx="http://schemas.microsoft.com/office/drawing/2014/chartex">
   <cx:chartData>
@@ -4069,6 +5030,8 @@
         <cx:lvl ptCount="22" formatCode="General">
           <cx:pt idx="0">81</cx:pt>
           <cx:pt idx="1">116</cx:pt>
+          <cx:pt idx="2">151</cx:pt>
+          <cx:pt idx="3">210</cx:pt>
         </cx:lvl>
       </cx:numDim>
     </cx:data>
@@ -4298,8 +5261,8 @@
         <cx:lvl ptCount="22" formatCode="General">
           <cx:pt idx="0">139</cx:pt>
           <cx:pt idx="1">195</cx:pt>
-          <cx:pt idx="2">200</cx:pt>
-          <cx:pt idx="3">153</cx:pt>
+          <cx:pt idx="2">164</cx:pt>
+          <cx:pt idx="3">154</cx:pt>
         </cx:lvl>
       </cx:numDim>
     </cx:data>
@@ -4529,6 +5492,8 @@
         <cx:lvl ptCount="22" formatCode="General">
           <cx:pt idx="0">79</cx:pt>
           <cx:pt idx="1">90</cx:pt>
+          <cx:pt idx="2">206</cx:pt>
+          <cx:pt idx="3">150</cx:pt>
         </cx:lvl>
       </cx:numDim>
     </cx:data>
@@ -4841,7 +5806,550 @@
 </cs:colorStyle>
 </file>
 
+<file path=word/charts/colors4.xml><?xml version="1.0" encoding="utf-8"?>
+<cs:colorStyle xmlns:cs="http://schemas.microsoft.com/office/drawing/2012/chartStyle" xmlns:a="http://schemas.openxmlformats.org/drawingml/2006/main" meth="cycle" id="10">
+  <a:schemeClr val="accent1"/>
+  <a:schemeClr val="accent2"/>
+  <a:schemeClr val="accent3"/>
+  <a:schemeClr val="accent4"/>
+  <a:schemeClr val="accent5"/>
+  <a:schemeClr val="accent6"/>
+  <cs:variation/>
+  <cs:variation>
+    <a:lumMod val="60000"/>
+  </cs:variation>
+  <cs:variation>
+    <a:lumMod val="80000"/>
+    <a:lumOff val="20000"/>
+  </cs:variation>
+  <cs:variation>
+    <a:lumMod val="80000"/>
+  </cs:variation>
+  <cs:variation>
+    <a:lumMod val="60000"/>
+    <a:lumOff val="40000"/>
+  </cs:variation>
+  <cs:variation>
+    <a:lumMod val="50000"/>
+  </cs:variation>
+  <cs:variation>
+    <a:lumMod val="70000"/>
+    <a:lumOff val="30000"/>
+  </cs:variation>
+  <cs:variation>
+    <a:lumMod val="70000"/>
+  </cs:variation>
+  <cs:variation>
+    <a:lumMod val="50000"/>
+    <a:lumOff val="50000"/>
+  </cs:variation>
+</cs:colorStyle>
+</file>
+
 <file path=word/charts/style1.xml><?xml version="1.0" encoding="utf-8"?>
+<cs:chartStyle xmlns:cs="http://schemas.microsoft.com/office/drawing/2012/chartStyle" xmlns:a="http://schemas.openxmlformats.org/drawingml/2006/main" id="332">
+  <cs:axisTitle>
+    <cs:lnRef idx="0"/>
+    <cs:fillRef idx="0"/>
+    <cs:effectRef idx="0"/>
+    <cs:fontRef idx="minor">
+      <a:schemeClr val="tx1">
+        <a:lumMod val="65000"/>
+        <a:lumOff val="35000"/>
+      </a:schemeClr>
+    </cs:fontRef>
+    <cs:defRPr sz="1000" kern="1200"/>
+  </cs:axisTitle>
+  <cs:categoryAxis>
+    <cs:lnRef idx="0"/>
+    <cs:fillRef idx="0"/>
+    <cs:effectRef idx="0"/>
+    <cs:fontRef idx="minor">
+      <a:schemeClr val="tx1">
+        <a:lumMod val="65000"/>
+        <a:lumOff val="35000"/>
+      </a:schemeClr>
+    </cs:fontRef>
+    <cs:spPr>
+      <a:ln w="9525" cap="flat" cmpd="sng" algn="ctr">
+        <a:solidFill>
+          <a:schemeClr val="tx1">
+            <a:lumMod val="15000"/>
+            <a:lumOff val="85000"/>
+          </a:schemeClr>
+        </a:solidFill>
+        <a:round/>
+      </a:ln>
+    </cs:spPr>
+    <cs:defRPr sz="900" kern="1200"/>
+  </cs:categoryAxis>
+  <cs:chartArea mods="allowNoFillOverride allowNoLineOverride">
+    <cs:lnRef idx="0"/>
+    <cs:fillRef idx="0"/>
+    <cs:effectRef idx="0"/>
+    <cs:fontRef idx="minor">
+      <a:schemeClr val="tx1"/>
+    </cs:fontRef>
+    <cs:spPr>
+      <a:solidFill>
+        <a:schemeClr val="bg1"/>
+      </a:solidFill>
+      <a:ln w="9525" cap="flat" cmpd="sng" algn="ctr">
+        <a:solidFill>
+          <a:schemeClr val="tx1">
+            <a:lumMod val="15000"/>
+            <a:lumOff val="85000"/>
+          </a:schemeClr>
+        </a:solidFill>
+        <a:round/>
+      </a:ln>
+    </cs:spPr>
+    <cs:defRPr sz="1000" kern="1200"/>
+  </cs:chartArea>
+  <cs:dataLabel>
+    <cs:lnRef idx="0"/>
+    <cs:fillRef idx="0"/>
+    <cs:effectRef idx="0"/>
+    <cs:fontRef idx="minor">
+      <a:schemeClr val="tx1">
+        <a:lumMod val="75000"/>
+        <a:lumOff val="25000"/>
+      </a:schemeClr>
+    </cs:fontRef>
+    <cs:defRPr sz="900" kern="1200"/>
+  </cs:dataLabel>
+  <cs:dataLabelCallout>
+    <cs:lnRef idx="0"/>
+    <cs:fillRef idx="0"/>
+    <cs:effectRef idx="0"/>
+    <cs:fontRef idx="minor">
+      <a:schemeClr val="dk1">
+        <a:lumMod val="65000"/>
+        <a:lumOff val="35000"/>
+      </a:schemeClr>
+    </cs:fontRef>
+    <cs:spPr>
+      <a:solidFill>
+        <a:schemeClr val="lt1"/>
+      </a:solidFill>
+      <a:ln>
+        <a:solidFill>
+          <a:schemeClr val="dk1">
+            <a:lumMod val="25000"/>
+            <a:lumOff val="75000"/>
+          </a:schemeClr>
+        </a:solidFill>
+      </a:ln>
+    </cs:spPr>
+    <cs:defRPr sz="900" kern="1200"/>
+    <cs:bodyPr rot="0" spcFirstLastPara="1" vertOverflow="clip" horzOverflow="clip" vert="horz" wrap="square" lIns="36576" tIns="18288" rIns="36576" bIns="18288" anchor="ctr" anchorCtr="1">
+      <a:spAutoFit/>
+    </cs:bodyPr>
+  </cs:dataLabelCallout>
+  <cs:dataPoint>
+    <cs:lnRef idx="0"/>
+    <cs:fillRef idx="1">
+      <cs:styleClr val="auto"/>
+    </cs:fillRef>
+    <cs:effectRef idx="0"/>
+    <cs:fontRef idx="minor">
+      <a:schemeClr val="tx1"/>
+    </cs:fontRef>
+  </cs:dataPoint>
+  <cs:dataPoint3D>
+    <cs:lnRef idx="0"/>
+    <cs:fillRef idx="1">
+      <cs:styleClr val="auto"/>
+    </cs:fillRef>
+    <cs:effectRef idx="0"/>
+    <cs:fontRef idx="minor">
+      <a:schemeClr val="tx1"/>
+    </cs:fontRef>
+  </cs:dataPoint3D>
+  <cs:dataPointLine>
+    <cs:lnRef idx="0">
+      <cs:styleClr val="auto"/>
+    </cs:lnRef>
+    <cs:fillRef idx="1"/>
+    <cs:effectRef idx="0"/>
+    <cs:fontRef idx="minor">
+      <a:schemeClr val="tx1"/>
+    </cs:fontRef>
+    <cs:spPr>
+      <a:ln w="28575" cap="rnd">
+        <a:solidFill>
+          <a:schemeClr val="phClr"/>
+        </a:solidFill>
+        <a:round/>
+      </a:ln>
+    </cs:spPr>
+  </cs:dataPointLine>
+  <cs:dataPointMarker>
+    <cs:lnRef idx="0">
+      <cs:styleClr val="auto"/>
+    </cs:lnRef>
+    <cs:fillRef idx="1">
+      <cs:styleClr val="auto"/>
+    </cs:fillRef>
+    <cs:effectRef idx="0"/>
+    <cs:fontRef idx="minor">
+      <a:schemeClr val="tx1"/>
+    </cs:fontRef>
+    <cs:spPr>
+      <a:ln w="9525">
+        <a:solidFill>
+          <a:schemeClr val="phClr"/>
+        </a:solidFill>
+      </a:ln>
+    </cs:spPr>
+  </cs:dataPointMarker>
+  <cs:dataPointMarkerLayout symbol="circle" size="5"/>
+  <cs:dataPointWireframe>
+    <cs:lnRef idx="0">
+      <cs:styleClr val="auto"/>
+    </cs:lnRef>
+    <cs:fillRef idx="1"/>
+    <cs:effectRef idx="0"/>
+    <cs:fontRef idx="minor">
+      <a:schemeClr val="tx1"/>
+    </cs:fontRef>
+    <cs:spPr>
+      <a:ln w="9525" cap="rnd">
+        <a:solidFill>
+          <a:schemeClr val="phClr"/>
+        </a:solidFill>
+        <a:round/>
+      </a:ln>
+    </cs:spPr>
+  </cs:dataPointWireframe>
+  <cs:dataTable>
+    <cs:lnRef idx="0"/>
+    <cs:fillRef idx="0"/>
+    <cs:effectRef idx="0"/>
+    <cs:fontRef idx="minor">
+      <a:schemeClr val="tx1">
+        <a:lumMod val="65000"/>
+        <a:lumOff val="35000"/>
+      </a:schemeClr>
+    </cs:fontRef>
+    <cs:spPr>
+      <a:noFill/>
+      <a:ln w="9525" cap="flat" cmpd="sng" algn="ctr">
+        <a:solidFill>
+          <a:schemeClr val="tx1">
+            <a:lumMod val="15000"/>
+            <a:lumOff val="85000"/>
+          </a:schemeClr>
+        </a:solidFill>
+        <a:round/>
+      </a:ln>
+    </cs:spPr>
+    <cs:defRPr sz="900" kern="1200"/>
+  </cs:dataTable>
+  <cs:downBar>
+    <cs:lnRef idx="0"/>
+    <cs:fillRef idx="0"/>
+    <cs:effectRef idx="0"/>
+    <cs:fontRef idx="minor">
+      <a:schemeClr val="dk1"/>
+    </cs:fontRef>
+    <cs:spPr>
+      <a:solidFill>
+        <a:schemeClr val="dk1">
+          <a:lumMod val="65000"/>
+          <a:lumOff val="35000"/>
+        </a:schemeClr>
+      </a:solidFill>
+      <a:ln w="9525">
+        <a:solidFill>
+          <a:schemeClr val="tx1">
+            <a:lumMod val="65000"/>
+            <a:lumOff val="35000"/>
+          </a:schemeClr>
+        </a:solidFill>
+      </a:ln>
+    </cs:spPr>
+  </cs:downBar>
+  <cs:dropLine>
+    <cs:lnRef idx="0"/>
+    <cs:fillRef idx="0"/>
+    <cs:effectRef idx="0"/>
+    <cs:fontRef idx="minor">
+      <a:schemeClr val="tx1"/>
+    </cs:fontRef>
+    <cs:spPr>
+      <a:ln w="9525" cap="flat" cmpd="sng" algn="ctr">
+        <a:solidFill>
+          <a:schemeClr val="tx1">
+            <a:lumMod val="35000"/>
+            <a:lumOff val="65000"/>
+          </a:schemeClr>
+        </a:solidFill>
+        <a:round/>
+      </a:ln>
+    </cs:spPr>
+  </cs:dropLine>
+  <cs:errorBar>
+    <cs:lnRef idx="0"/>
+    <cs:fillRef idx="0"/>
+    <cs:effectRef idx="0"/>
+    <cs:fontRef idx="minor">
+      <a:schemeClr val="tx1"/>
+    </cs:fontRef>
+    <cs:spPr>
+      <a:ln w="9525" cap="flat" cmpd="sng" algn="ctr">
+        <a:solidFill>
+          <a:schemeClr val="tx1">
+            <a:lumMod val="65000"/>
+            <a:lumOff val="35000"/>
+          </a:schemeClr>
+        </a:solidFill>
+        <a:round/>
+      </a:ln>
+    </cs:spPr>
+  </cs:errorBar>
+  <cs:floor>
+    <cs:lnRef idx="0"/>
+    <cs:fillRef idx="0"/>
+    <cs:effectRef idx="0"/>
+    <cs:fontRef idx="minor">
+      <a:schemeClr val="tx1"/>
+    </cs:fontRef>
+    <cs:spPr>
+      <a:noFill/>
+      <a:ln>
+        <a:noFill/>
+      </a:ln>
+    </cs:spPr>
+  </cs:floor>
+  <cs:gridlineMajor>
+    <cs:lnRef idx="0"/>
+    <cs:fillRef idx="0"/>
+    <cs:effectRef idx="0"/>
+    <cs:fontRef idx="minor">
+      <a:schemeClr val="tx1"/>
+    </cs:fontRef>
+    <cs:spPr>
+      <a:ln w="9525" cap="flat" cmpd="sng" algn="ctr">
+        <a:solidFill>
+          <a:schemeClr val="tx1">
+            <a:lumMod val="15000"/>
+            <a:lumOff val="85000"/>
+          </a:schemeClr>
+        </a:solidFill>
+        <a:round/>
+      </a:ln>
+    </cs:spPr>
+  </cs:gridlineMajor>
+  <cs:gridlineMinor>
+    <cs:lnRef idx="0"/>
+    <cs:fillRef idx="0"/>
+    <cs:effectRef idx="0"/>
+    <cs:fontRef idx="minor">
+      <a:schemeClr val="tx1"/>
+    </cs:fontRef>
+    <cs:spPr>
+      <a:ln w="9525" cap="flat" cmpd="sng" algn="ctr">
+        <a:solidFill>
+          <a:schemeClr val="tx1">
+            <a:lumMod val="5000"/>
+            <a:lumOff val="95000"/>
+          </a:schemeClr>
+        </a:solidFill>
+        <a:round/>
+      </a:ln>
+    </cs:spPr>
+  </cs:gridlineMinor>
+  <cs:hiLoLine>
+    <cs:lnRef idx="0"/>
+    <cs:fillRef idx="0"/>
+    <cs:effectRef idx="0"/>
+    <cs:fontRef idx="minor">
+      <a:schemeClr val="tx1"/>
+    </cs:fontRef>
+    <cs:spPr>
+      <a:ln w="9525" cap="flat" cmpd="sng" algn="ctr">
+        <a:solidFill>
+          <a:schemeClr val="tx1">
+            <a:lumMod val="75000"/>
+            <a:lumOff val="25000"/>
+          </a:schemeClr>
+        </a:solidFill>
+        <a:round/>
+      </a:ln>
+    </cs:spPr>
+  </cs:hiLoLine>
+  <cs:leaderLine>
+    <cs:lnRef idx="0"/>
+    <cs:fillRef idx="0"/>
+    <cs:effectRef idx="0"/>
+    <cs:fontRef idx="minor">
+      <a:schemeClr val="tx1"/>
+    </cs:fontRef>
+    <cs:spPr>
+      <a:ln w="9525" cap="flat" cmpd="sng" algn="ctr">
+        <a:solidFill>
+          <a:schemeClr val="tx1">
+            <a:lumMod val="35000"/>
+            <a:lumOff val="65000"/>
+          </a:schemeClr>
+        </a:solidFill>
+        <a:round/>
+      </a:ln>
+    </cs:spPr>
+  </cs:leaderLine>
+  <cs:legend>
+    <cs:lnRef idx="0"/>
+    <cs:fillRef idx="0"/>
+    <cs:effectRef idx="0"/>
+    <cs:fontRef idx="minor">
+      <a:schemeClr val="tx1">
+        <a:lumMod val="65000"/>
+        <a:lumOff val="35000"/>
+      </a:schemeClr>
+    </cs:fontRef>
+    <cs:defRPr sz="900" kern="1200"/>
+  </cs:legend>
+  <cs:plotArea mods="allowNoFillOverride allowNoLineOverride">
+    <cs:lnRef idx="0"/>
+    <cs:fillRef idx="0"/>
+    <cs:effectRef idx="0"/>
+    <cs:fontRef idx="minor">
+      <a:schemeClr val="tx1"/>
+    </cs:fontRef>
+  </cs:plotArea>
+  <cs:plotArea3D mods="allowNoFillOverride allowNoLineOverride">
+    <cs:lnRef idx="0"/>
+    <cs:fillRef idx="0"/>
+    <cs:effectRef idx="0"/>
+    <cs:fontRef idx="minor">
+      <a:schemeClr val="tx1"/>
+    </cs:fontRef>
+  </cs:plotArea3D>
+  <cs:seriesAxis>
+    <cs:lnRef idx="0"/>
+    <cs:fillRef idx="0"/>
+    <cs:effectRef idx="0"/>
+    <cs:fontRef idx="minor">
+      <a:schemeClr val="tx1">
+        <a:lumMod val="65000"/>
+        <a:lumOff val="35000"/>
+      </a:schemeClr>
+    </cs:fontRef>
+    <cs:defRPr sz="900" kern="1200"/>
+  </cs:seriesAxis>
+  <cs:seriesLine>
+    <cs:lnRef idx="0"/>
+    <cs:fillRef idx="0"/>
+    <cs:effectRef idx="0"/>
+    <cs:fontRef idx="minor">
+      <a:schemeClr val="tx1"/>
+    </cs:fontRef>
+    <cs:spPr>
+      <a:ln w="9525" cap="flat" cmpd="sng" algn="ctr">
+        <a:solidFill>
+          <a:schemeClr val="tx1">
+            <a:lumMod val="35000"/>
+            <a:lumOff val="65000"/>
+          </a:schemeClr>
+        </a:solidFill>
+        <a:round/>
+      </a:ln>
+    </cs:spPr>
+  </cs:seriesLine>
+  <cs:title>
+    <cs:lnRef idx="0"/>
+    <cs:fillRef idx="0"/>
+    <cs:effectRef idx="0"/>
+    <cs:fontRef idx="minor">
+      <a:schemeClr val="tx1">
+        <a:lumMod val="65000"/>
+        <a:lumOff val="35000"/>
+      </a:schemeClr>
+    </cs:fontRef>
+    <cs:defRPr sz="1400" b="0" kern="1200" spc="0" baseline="0"/>
+  </cs:title>
+  <cs:trendline>
+    <cs:lnRef idx="0">
+      <cs:styleClr val="auto"/>
+    </cs:lnRef>
+    <cs:fillRef idx="0"/>
+    <cs:effectRef idx="0"/>
+    <cs:fontRef idx="minor">
+      <a:schemeClr val="tx1"/>
+    </cs:fontRef>
+    <cs:spPr>
+      <a:ln w="19050" cap="rnd">
+        <a:solidFill>
+          <a:schemeClr val="phClr"/>
+        </a:solidFill>
+        <a:prstDash val="sysDot"/>
+      </a:ln>
+    </cs:spPr>
+  </cs:trendline>
+  <cs:trendlineLabel>
+    <cs:lnRef idx="0"/>
+    <cs:fillRef idx="0"/>
+    <cs:effectRef idx="0"/>
+    <cs:fontRef idx="minor">
+      <a:schemeClr val="tx1">
+        <a:lumMod val="65000"/>
+        <a:lumOff val="35000"/>
+      </a:schemeClr>
+    </cs:fontRef>
+    <cs:defRPr sz="900" kern="1200"/>
+  </cs:trendlineLabel>
+  <cs:upBar>
+    <cs:lnRef idx="0"/>
+    <cs:fillRef idx="0"/>
+    <cs:effectRef idx="0"/>
+    <cs:fontRef idx="minor">
+      <a:schemeClr val="dk1"/>
+    </cs:fontRef>
+    <cs:spPr>
+      <a:solidFill>
+        <a:schemeClr val="lt1"/>
+      </a:solidFill>
+      <a:ln w="9525">
+        <a:solidFill>
+          <a:schemeClr val="tx1">
+            <a:lumMod val="15000"/>
+            <a:lumOff val="85000"/>
+          </a:schemeClr>
+        </a:solidFill>
+      </a:ln>
+    </cs:spPr>
+  </cs:upBar>
+  <cs:valueAxis>
+    <cs:lnRef idx="0"/>
+    <cs:fillRef idx="0"/>
+    <cs:effectRef idx="0"/>
+    <cs:fontRef idx="minor">
+      <a:schemeClr val="tx1">
+        <a:lumMod val="65000"/>
+        <a:lumOff val="35000"/>
+      </a:schemeClr>
+    </cs:fontRef>
+    <cs:defRPr sz="900" kern="1200"/>
+  </cs:valueAxis>
+  <cs:wall>
+    <cs:lnRef idx="0"/>
+    <cs:fillRef idx="0"/>
+    <cs:effectRef idx="0"/>
+    <cs:fontRef idx="minor">
+      <a:schemeClr val="tx1"/>
+    </cs:fontRef>
+    <cs:spPr>
+      <a:noFill/>
+      <a:ln>
+        <a:noFill/>
+      </a:ln>
+    </cs:spPr>
+  </cs:wall>
+</cs:chartStyle>
+</file>
+
+<file path=word/charts/style2.xml><?xml version="1.0" encoding="utf-8"?>
 <cs:chartStyle xmlns:cs="http://schemas.microsoft.com/office/drawing/2012/chartStyle" xmlns:a="http://schemas.openxmlformats.org/drawingml/2006/main" id="406">
   <cs:axisTitle>
     <cs:lnRef idx="0"/>
@@ -5356,7 +6864,7 @@
 </cs:chartStyle>
 </file>
 
-<file path=word/charts/style2.xml><?xml version="1.0" encoding="utf-8"?>
+<file path=word/charts/style3.xml><?xml version="1.0" encoding="utf-8"?>
 <cs:chartStyle xmlns:cs="http://schemas.microsoft.com/office/drawing/2012/chartStyle" xmlns:a="http://schemas.openxmlformats.org/drawingml/2006/main" id="406">
   <cs:axisTitle>
     <cs:lnRef idx="0"/>
@@ -5871,7 +7379,7 @@
 </cs:chartStyle>
 </file>
 
-<file path=word/charts/style3.xml><?xml version="1.0" encoding="utf-8"?>
+<file path=word/charts/style4.xml><?xml version="1.0" encoding="utf-8"?>
 <cs:chartStyle xmlns:cs="http://schemas.microsoft.com/office/drawing/2012/chartStyle" xmlns:a="http://schemas.openxmlformats.org/drawingml/2006/main" id="406">
   <cs:axisTitle>
     <cs:lnRef idx="0"/>

</xml_diff>